<commit_message>
Added palace group pictures
</commit_message>
<xml_diff>
--- a/public/CAMERON.docx
+++ b/public/CAMERON.docx
@@ -1,6 +1,6 @@
 
 <file path=word/document.xml><?xml version="1.0" encoding="utf-8"?>
-<w:document xmlns:wpc="http://schemas.microsoft.com/office/word/2010/wordprocessingCanvas" xmlns:cx="http://schemas.microsoft.com/office/drawing/2014/chartex" xmlns:cx1="http://schemas.microsoft.com/office/drawing/2015/9/8/chartex" xmlns:cx2="http://schemas.microsoft.com/office/drawing/2015/10/21/chartex" xmlns:cx3="http://schemas.microsoft.com/office/drawing/2016/5/9/chartex" xmlns:cx4="http://schemas.microsoft.com/office/drawing/2016/5/10/chartex" xmlns:cx5="http://schemas.microsoft.com/office/drawing/2016/5/11/chartex" xmlns:cx6="http://schemas.microsoft.com/office/drawing/2016/5/12/chartex" xmlns:cx7="http://schemas.microsoft.com/office/drawing/2016/5/13/chartex" xmlns:cx8="http://schemas.microsoft.com/office/drawing/2016/5/14/chartex" xmlns:mc="http://schemas.openxmlformats.org/markup-compatibility/2006" xmlns:aink="http://schemas.microsoft.com/office/drawing/2016/ink" xmlns:am3d="http://schemas.microsoft.com/office/drawing/2017/model3d" xmlns:o="urn:schemas-microsoft-com:office:office" xmlns:r="http://schemas.openxmlformats.org/officeDocument/2006/relationships" xmlns:m="http://schemas.openxmlformats.org/officeDocument/2006/math" xmlns:v="urn:schemas-microsoft-com:vml" xmlns:wp14="http://schemas.microsoft.com/office/word/2010/wordprocessingDrawing" xmlns:wp="http://schemas.openxmlformats.org/drawingml/2006/wordprocessingDrawing" xmlns:w10="urn:schemas-microsoft-com:office:word" xmlns:w="http://schemas.openxmlformats.org/wordprocessingml/2006/main" xmlns:w14="http://schemas.microsoft.com/office/word/2010/wordml" xmlns:w15="http://schemas.microsoft.com/office/word/2012/wordml" xmlns:w16cid="http://schemas.microsoft.com/office/word/2016/wordml/cid" xmlns:w16se="http://schemas.microsoft.com/office/word/2015/wordml/symex" xmlns:wpg="http://schemas.microsoft.com/office/word/2010/wordprocessingGroup" xmlns:wpi="http://schemas.microsoft.com/office/word/2010/wordprocessingInk" xmlns:wne="http://schemas.microsoft.com/office/word/2006/wordml" xmlns:wps="http://schemas.microsoft.com/office/word/2010/wordprocessingShape" mc:Ignorable="w14 w15 w16se w16cid wp14">
+<w:document xmlns:wpc="http://schemas.microsoft.com/office/word/2010/wordprocessingCanvas" xmlns:cx="http://schemas.microsoft.com/office/drawing/2014/chartex" xmlns:cx1="http://schemas.microsoft.com/office/drawing/2015/9/8/chartex" xmlns:cx2="http://schemas.microsoft.com/office/drawing/2015/10/21/chartex" xmlns:cx3="http://schemas.microsoft.com/office/drawing/2016/5/9/chartex" xmlns:cx4="http://schemas.microsoft.com/office/drawing/2016/5/10/chartex" xmlns:cx5="http://schemas.microsoft.com/office/drawing/2016/5/11/chartex" xmlns:cx6="http://schemas.microsoft.com/office/drawing/2016/5/12/chartex" xmlns:cx7="http://schemas.microsoft.com/office/drawing/2016/5/13/chartex" xmlns:cx8="http://schemas.microsoft.com/office/drawing/2016/5/14/chartex" xmlns:mc="http://schemas.openxmlformats.org/markup-compatibility/2006" xmlns:aink="http://schemas.microsoft.com/office/drawing/2016/ink" xmlns:am3d="http://schemas.microsoft.com/office/drawing/2017/model3d" xmlns:o="urn:schemas-microsoft-com:office:office" xmlns:r="http://schemas.openxmlformats.org/officeDocument/2006/relationships" xmlns:m="http://schemas.openxmlformats.org/officeDocument/2006/math" xmlns:v="urn:schemas-microsoft-com:vml" xmlns:wp14="http://schemas.microsoft.com/office/word/2010/wordprocessingDrawing" xmlns:wp="http://schemas.openxmlformats.org/drawingml/2006/wordprocessingDrawing" xmlns:w10="urn:schemas-microsoft-com:office:word" xmlns:w="http://schemas.openxmlformats.org/wordprocessingml/2006/main" xmlns:w14="http://schemas.microsoft.com/office/word/2010/wordml" xmlns:w15="http://schemas.microsoft.com/office/word/2012/wordml" xmlns:w16cex="http://schemas.microsoft.com/office/word/2018/wordml/cex" xmlns:w16cid="http://schemas.microsoft.com/office/word/2016/wordml/cid" xmlns:w16="http://schemas.microsoft.com/office/word/2018/wordml" xmlns:w16sdtdh="http://schemas.microsoft.com/office/word/2020/wordml/sdtdatahash" xmlns:w16se="http://schemas.microsoft.com/office/word/2015/wordml/symex" xmlns:wpg="http://schemas.microsoft.com/office/word/2010/wordprocessingGroup" xmlns:wpi="http://schemas.microsoft.com/office/word/2010/wordprocessingInk" xmlns:wne="http://schemas.microsoft.com/office/word/2006/wordml" xmlns:wps="http://schemas.microsoft.com/office/word/2010/wordprocessingShape" mc:Ignorable="w14 w15 w16se w16cid w16 w16cex w16sdtdh wp14">
   <w:background w:color="FFFFFF"/>
   <w:body>
     <w:p>
@@ -1021,6 +1021,548 @@
         </w:rPr>
         <w:t xml:space="preserve">: </w:t>
       </w:r>
+    </w:p>
+    <w:p>
+      <w:pPr>
+        <w:spacing w:line="276" w:lineRule="auto"/>
+        <w:rPr>
+          <w:rFonts w:ascii="Arial" w:eastAsia="Arial" w:hAnsi="Arial" w:cs="Arial"/>
+          <w:b/>
+        </w:rPr>
+      </w:pPr>
+    </w:p>
+    <w:p>
+      <w:pPr>
+        <w:spacing w:line="276" w:lineRule="auto"/>
+        <w:ind w:left="2160"/>
+        <w:rPr>
+          <w:rFonts w:ascii="Arial" w:eastAsia="Arial" w:hAnsi="Arial" w:cs="Arial"/>
+          <w:bCs/>
+        </w:rPr>
+      </w:pPr>
+      <w:r>
+        <w:rPr>
+          <w:rFonts w:ascii="Arial" w:eastAsia="Arial" w:hAnsi="Arial" w:cs="Arial"/>
+          <w:b/>
+        </w:rPr>
+        <w:t>Youth Media Movement</w:t>
+      </w:r>
+      <w:r>
+        <w:rPr>
+          <w:rFonts w:ascii="Arial" w:eastAsia="Arial" w:hAnsi="Arial" w:cs="Arial"/>
+          <w:b/>
+        </w:rPr>
+        <w:t xml:space="preserve"> – </w:t>
+      </w:r>
+      <w:r>
+        <w:rPr>
+          <w:rFonts w:ascii="Arial" w:eastAsia="Arial" w:hAnsi="Arial" w:cs="Arial"/>
+          <w:bCs/>
+        </w:rPr>
+        <w:t>Skills Development</w:t>
+      </w:r>
+      <w:r>
+        <w:rPr>
+          <w:rFonts w:ascii="Arial" w:eastAsia="Arial" w:hAnsi="Arial" w:cs="Arial"/>
+          <w:bCs/>
+        </w:rPr>
+        <w:t xml:space="preserve"> course </w:t>
+      </w:r>
+    </w:p>
+    <w:p>
+      <w:pPr>
+        <w:spacing w:line="276" w:lineRule="auto"/>
+        <w:ind w:left="2160"/>
+        <w:rPr>
+          <w:rFonts w:ascii="Arial" w:eastAsia="Arial" w:hAnsi="Arial" w:cs="Arial"/>
+          <w:b/>
+        </w:rPr>
+      </w:pPr>
+    </w:p>
+    <w:p>
+      <w:pPr>
+        <w:spacing w:line="276" w:lineRule="auto"/>
+        <w:ind w:left="2160"/>
+        <w:rPr>
+          <w:rFonts w:ascii="Arial" w:eastAsia="Arial" w:hAnsi="Arial" w:cs="Arial"/>
+          <w:bCs/>
+        </w:rPr>
+      </w:pPr>
+      <w:r>
+        <w:rPr>
+          <w:rFonts w:ascii="Arial" w:eastAsia="Arial" w:hAnsi="Arial" w:cs="Arial"/>
+          <w:b/>
+        </w:rPr>
+        <w:t xml:space="preserve">Duration: </w:t>
+      </w:r>
+      <w:r>
+        <w:rPr>
+          <w:rFonts w:ascii="Arial" w:eastAsia="Arial" w:hAnsi="Arial" w:cs="Arial"/>
+          <w:bCs/>
+        </w:rPr>
+        <w:t>19</w:t>
+      </w:r>
+      <w:r>
+        <w:rPr>
+          <w:rFonts w:ascii="Arial" w:eastAsia="Arial" w:hAnsi="Arial" w:cs="Arial"/>
+          <w:bCs/>
+        </w:rPr>
+        <w:t xml:space="preserve"> </w:t>
+      </w:r>
+      <w:r>
+        <w:rPr>
+          <w:rFonts w:ascii="Arial" w:eastAsia="Arial" w:hAnsi="Arial" w:cs="Arial"/>
+          <w:bCs/>
+        </w:rPr>
+        <w:t>June</w:t>
+      </w:r>
+      <w:r>
+        <w:rPr>
+          <w:rFonts w:ascii="Arial" w:eastAsia="Arial" w:hAnsi="Arial" w:cs="Arial"/>
+          <w:bCs/>
+        </w:rPr>
+        <w:t xml:space="preserve"> </w:t>
+      </w:r>
+      <w:r>
+        <w:rPr>
+          <w:rFonts w:ascii="Arial" w:eastAsia="Arial" w:hAnsi="Arial" w:cs="Arial"/>
+          <w:bCs/>
+        </w:rPr>
+        <w:t>2021</w:t>
+      </w:r>
+      <w:r>
+        <w:rPr>
+          <w:rFonts w:ascii="Arial" w:eastAsia="Arial" w:hAnsi="Arial" w:cs="Arial"/>
+          <w:bCs/>
+        </w:rPr>
+        <w:t xml:space="preserve"> to </w:t>
+      </w:r>
+      <w:r>
+        <w:rPr>
+          <w:rFonts w:ascii="Arial" w:eastAsia="Arial" w:hAnsi="Arial" w:cs="Arial"/>
+          <w:bCs/>
+        </w:rPr>
+        <w:t>19</w:t>
+      </w:r>
+      <w:r>
+        <w:rPr>
+          <w:rFonts w:ascii="Arial" w:eastAsia="Arial" w:hAnsi="Arial" w:cs="Arial"/>
+          <w:bCs/>
+        </w:rPr>
+        <w:t xml:space="preserve"> </w:t>
+      </w:r>
+      <w:r>
+        <w:rPr>
+          <w:rFonts w:ascii="Arial" w:eastAsia="Arial" w:hAnsi="Arial" w:cs="Arial"/>
+          <w:bCs/>
+        </w:rPr>
+        <w:t>November</w:t>
+      </w:r>
+      <w:r>
+        <w:rPr>
+          <w:rFonts w:ascii="Arial" w:eastAsia="Arial" w:hAnsi="Arial" w:cs="Arial"/>
+          <w:bCs/>
+        </w:rPr>
+        <w:t xml:space="preserve"> </w:t>
+      </w:r>
+      <w:r>
+        <w:rPr>
+          <w:rFonts w:ascii="Arial" w:eastAsia="Arial" w:hAnsi="Arial" w:cs="Arial"/>
+          <w:bCs/>
+        </w:rPr>
+        <w:t>2021</w:t>
+      </w:r>
+    </w:p>
+    <w:p>
+      <w:pPr>
+        <w:spacing w:line="276" w:lineRule="auto"/>
+        <w:ind w:left="2160"/>
+        <w:rPr>
+          <w:rFonts w:ascii="Arial" w:eastAsia="Arial" w:hAnsi="Arial" w:cs="Arial"/>
+          <w:b/>
+        </w:rPr>
+      </w:pPr>
+    </w:p>
+    <w:p>
+      <w:pPr>
+        <w:spacing w:line="276" w:lineRule="auto"/>
+        <w:ind w:left="2160"/>
+        <w:rPr>
+          <w:rFonts w:ascii="Arial" w:eastAsia="Arial" w:hAnsi="Arial" w:cs="Arial"/>
+          <w:b/>
+        </w:rPr>
+      </w:pPr>
+      <w:r>
+        <w:rPr>
+          <w:rFonts w:ascii="Arial" w:eastAsia="Arial" w:hAnsi="Arial" w:cs="Arial"/>
+          <w:b/>
+        </w:rPr>
+        <w:t xml:space="preserve">Focus Area: </w:t>
+      </w:r>
+    </w:p>
+    <w:p>
+      <w:pPr>
+        <w:pStyle w:val="ListParagraph"/>
+        <w:numPr>
+          <w:ilvl w:val="1"/>
+          <w:numId w:val="10"/>
+        </w:numPr>
+        <w:spacing w:line="276" w:lineRule="auto"/>
+        <w:rPr>
+          <w:rFonts w:ascii="Arial" w:eastAsia="Arial" w:hAnsi="Arial" w:cs="Arial"/>
+          <w:b/>
+        </w:rPr>
+      </w:pPr>
+      <w:r>
+        <w:rPr>
+          <w:rFonts w:ascii="Arial" w:eastAsia="Arial" w:hAnsi="Arial" w:cs="Arial"/>
+          <w:bCs/>
+          <w:sz w:val="20"/>
+          <w:szCs w:val="20"/>
+        </w:rPr>
+        <w:t xml:space="preserve">Unit </w:t>
+      </w:r>
+      <w:r>
+        <w:rPr>
+          <w:rFonts w:ascii="Arial" w:eastAsia="Arial" w:hAnsi="Arial" w:cs="Arial"/>
+          <w:bCs/>
+          <w:sz w:val="20"/>
+          <w:szCs w:val="20"/>
+        </w:rPr>
+        <w:t>standard 117</w:t>
+      </w:r>
+      <w:r>
+        <w:rPr>
+          <w:rFonts w:ascii="Arial" w:eastAsia="Arial" w:hAnsi="Arial" w:cs="Arial"/>
+          <w:bCs/>
+          <w:sz w:val="20"/>
+          <w:szCs w:val="20"/>
+        </w:rPr>
+        <w:t>925</w:t>
+      </w:r>
+      <w:r>
+        <w:rPr>
+          <w:rFonts w:ascii="Arial" w:eastAsia="Arial" w:hAnsi="Arial" w:cs="Arial"/>
+          <w:bCs/>
+          <w:sz w:val="20"/>
+          <w:szCs w:val="20"/>
+        </w:rPr>
+        <w:t xml:space="preserve"> – Introduction to ICT</w:t>
+      </w:r>
+    </w:p>
+    <w:p>
+      <w:pPr>
+        <w:pStyle w:val="ListParagraph"/>
+        <w:numPr>
+          <w:ilvl w:val="1"/>
+          <w:numId w:val="10"/>
+        </w:numPr>
+        <w:spacing w:line="276" w:lineRule="auto"/>
+        <w:rPr>
+          <w:rFonts w:ascii="Arial" w:eastAsia="Arial" w:hAnsi="Arial" w:cs="Arial"/>
+          <w:b/>
+        </w:rPr>
+      </w:pPr>
+      <w:r>
+        <w:rPr>
+          <w:rFonts w:ascii="Arial" w:eastAsia="Arial" w:hAnsi="Arial" w:cs="Arial"/>
+          <w:bCs/>
+          <w:sz w:val="20"/>
+          <w:szCs w:val="20"/>
+        </w:rPr>
+        <w:t>Unit standard – Comply with service level agreements (SLA’s)</w:t>
+      </w:r>
+    </w:p>
+    <w:p>
+      <w:pPr>
+        <w:pStyle w:val="ListParagraph"/>
+        <w:numPr>
+          <w:ilvl w:val="1"/>
+          <w:numId w:val="10"/>
+        </w:numPr>
+        <w:spacing w:line="276" w:lineRule="auto"/>
+        <w:rPr>
+          <w:rFonts w:ascii="Arial" w:eastAsia="Arial" w:hAnsi="Arial" w:cs="Arial"/>
+          <w:b/>
+        </w:rPr>
+      </w:pPr>
+      <w:r>
+        <w:rPr>
+          <w:rFonts w:ascii="Arial" w:eastAsia="Arial" w:hAnsi="Arial" w:cs="Arial"/>
+          <w:bCs/>
+          <w:sz w:val="20"/>
+          <w:szCs w:val="20"/>
+        </w:rPr>
+        <w:t xml:space="preserve">Unit </w:t>
+      </w:r>
+      <w:r>
+        <w:rPr>
+          <w:rFonts w:ascii="Arial" w:eastAsia="Arial" w:hAnsi="Arial" w:cs="Arial"/>
+          <w:bCs/>
+          <w:sz w:val="20"/>
+          <w:szCs w:val="20"/>
+        </w:rPr>
+        <w:t>standard 14940</w:t>
+      </w:r>
+      <w:r>
+        <w:rPr>
+          <w:rFonts w:ascii="Arial" w:eastAsia="Arial" w:hAnsi="Arial" w:cs="Arial"/>
+          <w:bCs/>
+          <w:sz w:val="20"/>
+          <w:szCs w:val="20"/>
+        </w:rPr>
+        <w:t xml:space="preserve"> – Repairing a personal PC</w:t>
+      </w:r>
+    </w:p>
+    <w:p>
+      <w:pPr>
+        <w:pStyle w:val="ListParagraph"/>
+        <w:numPr>
+          <w:ilvl w:val="1"/>
+          <w:numId w:val="10"/>
+        </w:numPr>
+        <w:spacing w:line="276" w:lineRule="auto"/>
+        <w:rPr>
+          <w:rFonts w:ascii="Arial" w:eastAsia="Arial" w:hAnsi="Arial" w:cs="Arial"/>
+          <w:b/>
+        </w:rPr>
+      </w:pPr>
+      <w:r>
+        <w:rPr>
+          <w:rFonts w:ascii="Arial" w:eastAsia="Arial" w:hAnsi="Arial" w:cs="Arial"/>
+          <w:bCs/>
+          <w:sz w:val="20"/>
+          <w:szCs w:val="20"/>
+        </w:rPr>
+        <w:t xml:space="preserve">Introduction to 4IR – University of </w:t>
+      </w:r>
+      <w:r>
+        <w:rPr>
+          <w:rFonts w:ascii="Arial" w:eastAsia="Arial" w:hAnsi="Arial" w:cs="Arial"/>
+          <w:bCs/>
+          <w:sz w:val="20"/>
+          <w:szCs w:val="20"/>
+        </w:rPr>
+        <w:t>Johannesburg</w:t>
+      </w:r>
+    </w:p>
+    <w:p>
+      <w:pPr>
+        <w:pStyle w:val="ListParagraph"/>
+        <w:numPr>
+          <w:ilvl w:val="1"/>
+          <w:numId w:val="10"/>
+        </w:numPr>
+        <w:spacing w:line="276" w:lineRule="auto"/>
+        <w:rPr>
+          <w:rFonts w:ascii="Arial" w:eastAsia="Arial" w:hAnsi="Arial" w:cs="Arial"/>
+          <w:b/>
+        </w:rPr>
+      </w:pPr>
+      <w:r>
+        <w:rPr>
+          <w:rFonts w:ascii="Arial" w:eastAsia="Arial" w:hAnsi="Arial" w:cs="Arial"/>
+          <w:bCs/>
+          <w:sz w:val="20"/>
+          <w:szCs w:val="20"/>
+        </w:rPr>
+        <w:t>Unreal engine workshop</w:t>
+      </w:r>
+    </w:p>
+    <w:p>
+      <w:pPr>
+        <w:pStyle w:val="ListParagraph"/>
+        <w:numPr>
+          <w:ilvl w:val="1"/>
+          <w:numId w:val="10"/>
+        </w:numPr>
+        <w:spacing w:line="276" w:lineRule="auto"/>
+        <w:rPr>
+          <w:rFonts w:ascii="Arial" w:eastAsia="Arial" w:hAnsi="Arial" w:cs="Arial"/>
+          <w:b/>
+        </w:rPr>
+      </w:pPr>
+      <w:r>
+        <w:rPr>
+          <w:rFonts w:ascii="Arial" w:eastAsia="Arial" w:hAnsi="Arial" w:cs="Arial"/>
+          <w:bCs/>
+          <w:sz w:val="20"/>
+          <w:szCs w:val="20"/>
+        </w:rPr>
+        <w:t>3D Printing –</w:t>
+      </w:r>
+      <w:r>
+        <w:rPr>
+          <w:rFonts w:ascii="Arial" w:eastAsia="Arial" w:hAnsi="Arial" w:cs="Arial"/>
+          <w:bCs/>
+          <w:sz w:val="20"/>
+          <w:szCs w:val="20"/>
+        </w:rPr>
+        <w:t xml:space="preserve"> Flashpoint on the</w:t>
+      </w:r>
+      <w:r>
+        <w:rPr>
+          <w:rFonts w:ascii="Arial" w:eastAsia="Arial" w:hAnsi="Arial" w:cs="Arial"/>
+          <w:bCs/>
+          <w:sz w:val="20"/>
+          <w:szCs w:val="20"/>
+        </w:rPr>
+        <w:t xml:space="preserve"> </w:t>
+      </w:r>
+      <w:proofErr w:type="spellStart"/>
+      <w:r>
+        <w:rPr>
+          <w:rFonts w:ascii="Arial" w:eastAsia="Arial" w:hAnsi="Arial" w:cs="Arial"/>
+          <w:bCs/>
+          <w:sz w:val="20"/>
+          <w:szCs w:val="20"/>
+        </w:rPr>
+        <w:t>Flashforge</w:t>
+      </w:r>
+      <w:proofErr w:type="spellEnd"/>
+      <w:r>
+        <w:rPr>
+          <w:rFonts w:ascii="Arial" w:eastAsia="Arial" w:hAnsi="Arial" w:cs="Arial"/>
+          <w:bCs/>
+          <w:sz w:val="20"/>
+          <w:szCs w:val="20"/>
+        </w:rPr>
+        <w:t xml:space="preserve"> Adventurer 3, Creator 3</w:t>
+      </w:r>
+    </w:p>
+    <w:p>
+      <w:pPr>
+        <w:pStyle w:val="ListParagraph"/>
+        <w:numPr>
+          <w:ilvl w:val="1"/>
+          <w:numId w:val="10"/>
+        </w:numPr>
+        <w:spacing w:line="276" w:lineRule="auto"/>
+        <w:rPr>
+          <w:rFonts w:ascii="Arial" w:eastAsia="Arial" w:hAnsi="Arial" w:cs="Arial"/>
+          <w:b/>
+        </w:rPr>
+      </w:pPr>
+      <w:r>
+        <w:rPr>
+          <w:rFonts w:ascii="Arial" w:eastAsia="Arial" w:hAnsi="Arial" w:cs="Arial"/>
+          <w:bCs/>
+          <w:sz w:val="20"/>
+          <w:szCs w:val="20"/>
+        </w:rPr>
+        <w:t>Microsoft Digital Literacy</w:t>
+      </w:r>
+    </w:p>
+    <w:p>
+      <w:pPr>
+        <w:pStyle w:val="ListParagraph"/>
+        <w:numPr>
+          <w:ilvl w:val="1"/>
+          <w:numId w:val="10"/>
+        </w:numPr>
+        <w:spacing w:line="276" w:lineRule="auto"/>
+        <w:rPr>
+          <w:rFonts w:ascii="Arial" w:eastAsia="Arial" w:hAnsi="Arial" w:cs="Arial"/>
+          <w:b/>
+        </w:rPr>
+      </w:pPr>
+      <w:r>
+        <w:rPr>
+          <w:rFonts w:ascii="Arial" w:eastAsia="Arial" w:hAnsi="Arial" w:cs="Arial"/>
+          <w:bCs/>
+          <w:sz w:val="20"/>
+          <w:szCs w:val="20"/>
+        </w:rPr>
+        <w:t>Microsoft MTA – Software Development Fundamentals</w:t>
+      </w:r>
+    </w:p>
+    <w:p>
+      <w:pPr>
+        <w:pStyle w:val="ListParagraph"/>
+        <w:numPr>
+          <w:ilvl w:val="1"/>
+          <w:numId w:val="10"/>
+        </w:numPr>
+        <w:spacing w:line="276" w:lineRule="auto"/>
+        <w:rPr>
+          <w:rFonts w:ascii="Arial" w:eastAsia="Arial" w:hAnsi="Arial" w:cs="Arial"/>
+          <w:b/>
+        </w:rPr>
+      </w:pPr>
+      <w:r>
+        <w:rPr>
+          <w:rFonts w:ascii="Arial" w:eastAsia="Arial" w:hAnsi="Arial" w:cs="Arial"/>
+          <w:bCs/>
+          <w:sz w:val="20"/>
+          <w:szCs w:val="20"/>
+        </w:rPr>
+        <w:t>Drone</w:t>
+      </w:r>
+      <w:r>
+        <w:rPr>
+          <w:rFonts w:ascii="Arial" w:eastAsia="Arial" w:hAnsi="Arial" w:cs="Arial"/>
+          <w:bCs/>
+          <w:sz w:val="20"/>
+          <w:szCs w:val="20"/>
+        </w:rPr>
+        <w:t xml:space="preserve"> making</w:t>
+      </w:r>
+      <w:r>
+        <w:rPr>
+          <w:rFonts w:ascii="Arial" w:eastAsia="Arial" w:hAnsi="Arial" w:cs="Arial"/>
+          <w:bCs/>
+          <w:sz w:val="20"/>
+          <w:szCs w:val="20"/>
+        </w:rPr>
+        <w:t xml:space="preserve"> </w:t>
+      </w:r>
+      <w:r>
+        <w:rPr>
+          <w:rFonts w:ascii="Arial" w:eastAsia="Arial" w:hAnsi="Arial" w:cs="Arial"/>
+          <w:bCs/>
+          <w:sz w:val="20"/>
+          <w:szCs w:val="20"/>
+        </w:rPr>
+        <w:t xml:space="preserve">course (Designing, </w:t>
+      </w:r>
+      <w:r>
+        <w:rPr>
+          <w:rFonts w:ascii="Arial" w:eastAsia="Arial" w:hAnsi="Arial" w:cs="Arial"/>
+          <w:bCs/>
+          <w:sz w:val="20"/>
+          <w:szCs w:val="20"/>
+        </w:rPr>
+        <w:t>Printing, Making)</w:t>
+      </w:r>
+    </w:p>
+    <w:p>
+      <w:pPr>
+        <w:pStyle w:val="ListParagraph"/>
+        <w:rPr>
+          <w:rFonts w:ascii="Arial" w:eastAsia="Arial" w:hAnsi="Arial" w:cs="Arial"/>
+          <w:b/>
+        </w:rPr>
+      </w:pPr>
+    </w:p>
+    <w:p>
+      <w:pPr>
+        <w:spacing w:line="276" w:lineRule="auto"/>
+        <w:ind w:left="2160"/>
+        <w:rPr>
+          <w:rFonts w:ascii="Arial" w:eastAsia="Arial" w:hAnsi="Arial" w:cs="Arial"/>
+          <w:b/>
+        </w:rPr>
+      </w:pPr>
+    </w:p>
+    <w:p>
+      <w:pPr>
+        <w:spacing w:line="276" w:lineRule="auto"/>
+        <w:ind w:left="2160"/>
+        <w:rPr>
+          <w:rFonts w:ascii="Arial" w:eastAsia="Arial" w:hAnsi="Arial" w:cs="Arial"/>
+          <w:b/>
+        </w:rPr>
+      </w:pPr>
     </w:p>
     <w:p>
       <w:pPr>
@@ -1292,6 +1834,78 @@
     <w:p>
       <w:pPr>
         <w:spacing w:line="276" w:lineRule="auto"/>
+        <w:ind w:left="1440" w:firstLine="720"/>
+        <w:rPr>
+          <w:rFonts w:ascii="Arial" w:eastAsia="Arial" w:hAnsi="Arial" w:cs="Arial"/>
+        </w:rPr>
+      </w:pPr>
+    </w:p>
+    <w:p>
+      <w:pPr>
+        <w:spacing w:line="276" w:lineRule="auto"/>
+        <w:ind w:left="1440" w:firstLine="720"/>
+        <w:rPr>
+          <w:rFonts w:ascii="Arial" w:eastAsia="Arial" w:hAnsi="Arial" w:cs="Arial"/>
+        </w:rPr>
+      </w:pPr>
+    </w:p>
+    <w:p>
+      <w:pPr>
+        <w:spacing w:line="276" w:lineRule="auto"/>
+        <w:ind w:left="1440" w:firstLine="720"/>
+        <w:rPr>
+          <w:rFonts w:ascii="Arial" w:eastAsia="Arial" w:hAnsi="Arial" w:cs="Arial"/>
+        </w:rPr>
+      </w:pPr>
+    </w:p>
+    <w:p>
+      <w:pPr>
+        <w:spacing w:line="276" w:lineRule="auto"/>
+        <w:ind w:left="1440" w:firstLine="720"/>
+        <w:rPr>
+          <w:rFonts w:ascii="Arial" w:eastAsia="Arial" w:hAnsi="Arial" w:cs="Arial"/>
+        </w:rPr>
+      </w:pPr>
+    </w:p>
+    <w:p>
+      <w:pPr>
+        <w:spacing w:line="276" w:lineRule="auto"/>
+        <w:ind w:left="1440" w:firstLine="720"/>
+        <w:rPr>
+          <w:rFonts w:ascii="Arial" w:eastAsia="Arial" w:hAnsi="Arial" w:cs="Arial"/>
+        </w:rPr>
+      </w:pPr>
+    </w:p>
+    <w:p>
+      <w:pPr>
+        <w:spacing w:line="276" w:lineRule="auto"/>
+        <w:ind w:left="1440" w:firstLine="720"/>
+        <w:rPr>
+          <w:rFonts w:ascii="Arial" w:eastAsia="Arial" w:hAnsi="Arial" w:cs="Arial"/>
+        </w:rPr>
+      </w:pPr>
+    </w:p>
+    <w:p>
+      <w:pPr>
+        <w:spacing w:line="276" w:lineRule="auto"/>
+        <w:ind w:left="1440" w:firstLine="720"/>
+        <w:rPr>
+          <w:rFonts w:ascii="Arial" w:eastAsia="Arial" w:hAnsi="Arial" w:cs="Arial"/>
+        </w:rPr>
+      </w:pPr>
+    </w:p>
+    <w:p>
+      <w:pPr>
+        <w:spacing w:line="276" w:lineRule="auto"/>
+        <w:ind w:left="1440" w:firstLine="720"/>
+        <w:rPr>
+          <w:rFonts w:ascii="Arial" w:eastAsia="Arial" w:hAnsi="Arial" w:cs="Arial"/>
+        </w:rPr>
+      </w:pPr>
+    </w:p>
+    <w:p>
+      <w:pPr>
+        <w:spacing w:line="276" w:lineRule="auto"/>
         <w:jc w:val="center"/>
         <w:rPr>
           <w:rFonts w:ascii="Arial" w:eastAsia="Arial" w:hAnsi="Arial" w:cs="Arial"/>
@@ -1309,6 +1923,7 @@
           <w:szCs w:val="28"/>
           <w:u w:val="single"/>
         </w:rPr>
+        <w:lastRenderedPageBreak/>
         <w:t>Careers History</w:t>
       </w:r>
     </w:p>
@@ -1860,145 +2475,13 @@
         </w:rPr>
         <w:tab/>
       </w:r>
-    </w:p>
-    <w:p>
-      <w:pPr>
-        <w:spacing w:line="276" w:lineRule="auto"/>
-        <w:rPr>
-          <w:rFonts w:ascii="Arial" w:eastAsia="Arial" w:hAnsi="Arial" w:cs="Arial"/>
-          <w:sz w:val="22"/>
-          <w:szCs w:val="22"/>
-        </w:rPr>
-      </w:pPr>
-      <w:r>
-        <w:rPr>
-          <w:rFonts w:ascii="Arial" w:eastAsia="Arial" w:hAnsi="Arial" w:cs="Arial"/>
-          <w:b/>
+      <w:r>
+        <w:rPr>
+          <w:rFonts w:ascii="Arial" w:eastAsia="Arial" w:hAnsi="Arial" w:cs="Arial"/>
           <w:sz w:val="22"/>
           <w:szCs w:val="22"/>
         </w:rPr>
         <w:tab/>
-      </w:r>
-      <w:r>
-        <w:rPr>
-          <w:rFonts w:ascii="Arial" w:eastAsia="Arial" w:hAnsi="Arial" w:cs="Arial"/>
-          <w:b/>
-          <w:sz w:val="22"/>
-          <w:szCs w:val="22"/>
-        </w:rPr>
-        <w:tab/>
-      </w:r>
-      <w:r>
-        <w:rPr>
-          <w:rFonts w:ascii="Arial" w:eastAsia="Arial" w:hAnsi="Arial" w:cs="Arial"/>
-          <w:b/>
-          <w:sz w:val="22"/>
-          <w:szCs w:val="22"/>
-        </w:rPr>
-        <w:tab/>
-        <w:t xml:space="preserve">Hanover Park Cricket Club </w:t>
-      </w:r>
-      <w:r>
-        <w:rPr>
-          <w:rFonts w:ascii="Arial" w:eastAsia="Arial" w:hAnsi="Arial" w:cs="Arial"/>
-          <w:sz w:val="22"/>
-          <w:szCs w:val="22"/>
-        </w:rPr>
-        <w:t>– Scorekeeper</w:t>
-      </w:r>
-    </w:p>
-    <w:p>
-      <w:pPr>
-        <w:spacing w:line="276" w:lineRule="auto"/>
-        <w:rPr>
-          <w:rFonts w:ascii="Arial" w:eastAsia="Arial" w:hAnsi="Arial" w:cs="Arial"/>
-        </w:rPr>
-      </w:pPr>
-      <w:r>
-        <w:rPr>
-          <w:rFonts w:ascii="Arial" w:eastAsia="Arial" w:hAnsi="Arial" w:cs="Arial"/>
-          <w:b/>
-          <w:sz w:val="22"/>
-          <w:szCs w:val="22"/>
-        </w:rPr>
-        <w:tab/>
-      </w:r>
-      <w:r>
-        <w:rPr>
-          <w:rFonts w:ascii="Arial" w:eastAsia="Arial" w:hAnsi="Arial" w:cs="Arial"/>
-          <w:b/>
-          <w:sz w:val="22"/>
-          <w:szCs w:val="22"/>
-        </w:rPr>
-        <w:tab/>
-      </w:r>
-      <w:r>
-        <w:rPr>
-          <w:rFonts w:ascii="Arial" w:eastAsia="Arial" w:hAnsi="Arial" w:cs="Arial"/>
-          <w:b/>
-          <w:sz w:val="22"/>
-          <w:szCs w:val="22"/>
-        </w:rPr>
-        <w:tab/>
-        <w:t xml:space="preserve">Duration: </w:t>
-      </w:r>
-      <w:r>
-        <w:rPr>
-          <w:rFonts w:ascii="Arial" w:eastAsia="Arial" w:hAnsi="Arial" w:cs="Arial"/>
-          <w:sz w:val="22"/>
-          <w:szCs w:val="22"/>
-        </w:rPr>
-        <w:t>September 2015 – September 2018</w:t>
-      </w:r>
-    </w:p>
-    <w:p>
-      <w:pPr>
-        <w:spacing w:line="276" w:lineRule="auto"/>
-        <w:rPr>
-          <w:rFonts w:ascii="Arial" w:eastAsia="Arial" w:hAnsi="Arial" w:cs="Arial"/>
-        </w:rPr>
-      </w:pPr>
-    </w:p>
-    <w:p>
-      <w:pPr>
-        <w:spacing w:line="276" w:lineRule="auto"/>
-        <w:rPr>
-          <w:rFonts w:ascii="Arial" w:eastAsia="Arial" w:hAnsi="Arial" w:cs="Arial"/>
-          <w:b/>
-          <w:sz w:val="22"/>
-          <w:szCs w:val="22"/>
-        </w:rPr>
-      </w:pPr>
-      <w:r>
-        <w:rPr>
-          <w:rFonts w:ascii="Arial" w:eastAsia="Arial" w:hAnsi="Arial" w:cs="Arial"/>
-          <w:b/>
-        </w:rPr>
-        <w:t>Job shadowing:</w:t>
-      </w:r>
-      <w:r>
-        <w:rPr>
-          <w:rFonts w:ascii="Arial" w:eastAsia="Arial" w:hAnsi="Arial" w:cs="Arial"/>
-        </w:rPr>
-        <w:tab/>
-      </w:r>
-      <w:r>
-        <w:rPr>
-          <w:rFonts w:ascii="Arial" w:eastAsia="Arial" w:hAnsi="Arial" w:cs="Arial"/>
-          <w:b/>
-          <w:sz w:val="22"/>
-          <w:szCs w:val="22"/>
-        </w:rPr>
-        <w:t>Table Mountain Aerial Cableway</w:t>
-      </w:r>
-      <w:r>
-        <w:rPr>
-          <w:rFonts w:ascii="Arial" w:eastAsia="Arial" w:hAnsi="Arial" w:cs="Arial"/>
-          <w:b/>
-          <w:sz w:val="22"/>
-          <w:szCs w:val="22"/>
-        </w:rPr>
-        <w:t xml:space="preserve"> – </w:t>
       </w:r>
     </w:p>
     <w:p>
@@ -2018,39 +2501,6 @@
           <w:szCs w:val="22"/>
         </w:rPr>
       </w:pPr>
-      <w:r>
-        <w:rPr>
-          <w:rFonts w:ascii="Arial" w:eastAsia="Arial" w:hAnsi="Arial" w:cs="Arial"/>
-          <w:sz w:val="22"/>
-          <w:szCs w:val="22"/>
-        </w:rPr>
-        <w:tab/>
-      </w:r>
-      <w:r>
-        <w:rPr>
-          <w:rFonts w:ascii="Arial" w:eastAsia="Arial" w:hAnsi="Arial" w:cs="Arial"/>
-          <w:sz w:val="22"/>
-          <w:szCs w:val="22"/>
-        </w:rPr>
-        <w:tab/>
-      </w:r>
-      <w:r>
-        <w:rPr>
-          <w:rFonts w:ascii="Arial" w:eastAsia="Arial" w:hAnsi="Arial" w:cs="Arial"/>
-          <w:sz w:val="22"/>
-          <w:szCs w:val="22"/>
-        </w:rPr>
-        <w:tab/>
-        <w:t>Duration: June 2018</w:t>
-      </w:r>
-      <w:r>
-        <w:rPr>
-          <w:rFonts w:ascii="Arial" w:eastAsia="Arial" w:hAnsi="Arial" w:cs="Arial"/>
-          <w:sz w:val="22"/>
-          <w:szCs w:val="22"/>
-        </w:rPr>
-        <w:tab/>
-      </w:r>
     </w:p>
     <w:p>
       <w:pPr>
@@ -2072,24 +2522,6 @@
     </w:p>
     <w:p>
       <w:pPr>
-        <w:tabs>
-          <w:tab w:val="left" w:pos="720"/>
-          <w:tab w:val="left" w:pos="1440"/>
-          <w:tab w:val="left" w:pos="2160"/>
-          <w:tab w:val="left" w:pos="2880"/>
-          <w:tab w:val="left" w:pos="3600"/>
-          <w:tab w:val="left" w:pos="4836"/>
-        </w:tabs>
-        <w:spacing w:line="276" w:lineRule="auto"/>
-        <w:rPr>
-          <w:rFonts w:ascii="Arial" w:eastAsia="Arial" w:hAnsi="Arial" w:cs="Arial"/>
-          <w:sz w:val="22"/>
-          <w:szCs w:val="22"/>
-        </w:rPr>
-      </w:pPr>
-    </w:p>
-    <w:p>
-      <w:pPr>
         <w:spacing w:line="276" w:lineRule="auto"/>
         <w:rPr>
           <w:rFonts w:ascii="Arial" w:eastAsia="Arial" w:hAnsi="Arial" w:cs="Arial"/>
@@ -2133,8 +2565,6 @@
         </w:rPr>
         <w:tab/>
       </w:r>
-      <w:bookmarkStart w:id="2" w:name="_GoBack"/>
-      <w:bookmarkEnd w:id="2"/>
       <w:r>
         <w:rPr>
           <w:rFonts w:ascii="Arial" w:eastAsia="Arial" w:hAnsi="Arial" w:cs="Arial"/>
@@ -2231,7 +2661,6 @@
           <w:sz w:val="22"/>
           <w:szCs w:val="22"/>
         </w:rPr>
-        <w:lastRenderedPageBreak/>
         <w:t>Personal Branding</w:t>
       </w:r>
     </w:p>
@@ -2432,6 +2861,46 @@
         </w:rPr>
         <w:t>Group Dynamics</w:t>
       </w:r>
+    </w:p>
+    <w:p>
+      <w:pPr>
+        <w:spacing w:line="276" w:lineRule="auto"/>
+        <w:rPr>
+          <w:rFonts w:ascii="Arial" w:eastAsia="Arial" w:hAnsi="Arial" w:cs="Arial"/>
+          <w:b/>
+          <w:u w:val="single"/>
+        </w:rPr>
+      </w:pPr>
+    </w:p>
+    <w:p>
+      <w:pPr>
+        <w:spacing w:line="276" w:lineRule="auto"/>
+        <w:rPr>
+          <w:rFonts w:ascii="Arial" w:eastAsia="Arial" w:hAnsi="Arial" w:cs="Arial"/>
+          <w:b/>
+          <w:u w:val="single"/>
+        </w:rPr>
+      </w:pPr>
+    </w:p>
+    <w:p>
+      <w:pPr>
+        <w:spacing w:line="276" w:lineRule="auto"/>
+        <w:rPr>
+          <w:rFonts w:ascii="Arial" w:eastAsia="Arial" w:hAnsi="Arial" w:cs="Arial"/>
+          <w:b/>
+          <w:u w:val="single"/>
+        </w:rPr>
+      </w:pPr>
+    </w:p>
+    <w:p>
+      <w:pPr>
+        <w:spacing w:line="276" w:lineRule="auto"/>
+        <w:rPr>
+          <w:rFonts w:ascii="Arial" w:eastAsia="Arial" w:hAnsi="Arial" w:cs="Arial"/>
+          <w:b/>
+          <w:u w:val="single"/>
+        </w:rPr>
+      </w:pPr>
     </w:p>
     <w:p>
       <w:pPr>
@@ -2484,6 +2953,7 @@
           <w:szCs w:val="28"/>
           <w:u w:val="single"/>
         </w:rPr>
+        <w:lastRenderedPageBreak/>
         <w:t>Interests</w:t>
       </w:r>
     </w:p>
@@ -2508,8 +2978,8 @@
           <w:b/>
         </w:rPr>
       </w:pPr>
-      <w:bookmarkStart w:id="3" w:name="_30j0zll" w:colFirst="0" w:colLast="0"/>
-      <w:bookmarkEnd w:id="3"/>
+      <w:bookmarkStart w:id="2" w:name="_30j0zll" w:colFirst="0" w:colLast="0"/>
+      <w:bookmarkEnd w:id="2"/>
       <w:r>
         <w:rPr>
           <w:rFonts w:ascii="Arial" w:eastAsia="Arial" w:hAnsi="Arial" w:cs="Arial"/>
@@ -2531,8 +3001,8 @@
           <w:szCs w:val="22"/>
         </w:rPr>
       </w:pPr>
-      <w:bookmarkStart w:id="4" w:name="_1fob9te" w:colFirst="0" w:colLast="0"/>
-      <w:bookmarkEnd w:id="4"/>
+      <w:bookmarkStart w:id="3" w:name="_1fob9te" w:colFirst="0" w:colLast="0"/>
+      <w:bookmarkEnd w:id="3"/>
       <w:r>
         <w:rPr>
           <w:rFonts w:ascii="Arial" w:eastAsia="Arial" w:hAnsi="Arial" w:cs="Arial"/>
@@ -2555,8 +3025,8 @@
           <w:szCs w:val="22"/>
         </w:rPr>
       </w:pPr>
-      <w:bookmarkStart w:id="5" w:name="_3znysh7" w:colFirst="0" w:colLast="0"/>
-      <w:bookmarkEnd w:id="5"/>
+      <w:bookmarkStart w:id="4" w:name="_3znysh7" w:colFirst="0" w:colLast="0"/>
+      <w:bookmarkEnd w:id="4"/>
       <w:r>
         <w:rPr>
           <w:rFonts w:ascii="Arial" w:eastAsia="Arial" w:hAnsi="Arial" w:cs="Arial"/>
@@ -2579,15 +3049,15 @@
           <w:szCs w:val="22"/>
         </w:rPr>
       </w:pPr>
-      <w:bookmarkStart w:id="6" w:name="_2et92p0" w:colFirst="0" w:colLast="0"/>
-      <w:bookmarkEnd w:id="6"/>
-      <w:r>
-        <w:rPr>
-          <w:rFonts w:ascii="Arial" w:eastAsia="Arial" w:hAnsi="Arial" w:cs="Arial"/>
-          <w:sz w:val="22"/>
-          <w:szCs w:val="22"/>
-        </w:rPr>
-        <w:t>Walking</w:t>
+      <w:bookmarkStart w:id="5" w:name="_2et92p0" w:colFirst="0" w:colLast="0"/>
+      <w:bookmarkEnd w:id="5"/>
+      <w:r>
+        <w:rPr>
+          <w:rFonts w:ascii="Arial" w:eastAsia="Arial" w:hAnsi="Arial" w:cs="Arial"/>
+          <w:sz w:val="22"/>
+          <w:szCs w:val="22"/>
+        </w:rPr>
+        <w:t>Electronics</w:t>
       </w:r>
     </w:p>
     <w:p>
@@ -2603,8 +3073,8 @@
           <w:szCs w:val="22"/>
         </w:rPr>
       </w:pPr>
-      <w:bookmarkStart w:id="7" w:name="_tyjcwt" w:colFirst="0" w:colLast="0"/>
-      <w:bookmarkEnd w:id="7"/>
+      <w:bookmarkStart w:id="6" w:name="_tyjcwt" w:colFirst="0" w:colLast="0"/>
+      <w:bookmarkEnd w:id="6"/>
       <w:r>
         <w:rPr>
           <w:rFonts w:ascii="Arial" w:eastAsia="Arial" w:hAnsi="Arial" w:cs="Arial"/>
@@ -2627,8 +3097,8 @@
           <w:szCs w:val="22"/>
         </w:rPr>
       </w:pPr>
-      <w:bookmarkStart w:id="8" w:name="_3dy6vkm" w:colFirst="0" w:colLast="0"/>
-      <w:bookmarkEnd w:id="8"/>
+      <w:bookmarkStart w:id="7" w:name="_3dy6vkm" w:colFirst="0" w:colLast="0"/>
+      <w:bookmarkEnd w:id="7"/>
       <w:r>
         <w:rPr>
           <w:rFonts w:ascii="Arial" w:eastAsia="Arial" w:hAnsi="Arial" w:cs="Arial"/>
@@ -2651,8 +3121,8 @@
           <w:szCs w:val="22"/>
         </w:rPr>
       </w:pPr>
-      <w:bookmarkStart w:id="9" w:name="_1t3h5sf" w:colFirst="0" w:colLast="0"/>
-      <w:bookmarkEnd w:id="9"/>
+      <w:bookmarkStart w:id="8" w:name="_1t3h5sf" w:colFirst="0" w:colLast="0"/>
+      <w:bookmarkEnd w:id="8"/>
       <w:r>
         <w:rPr>
           <w:rFonts w:ascii="Arial" w:eastAsia="Arial" w:hAnsi="Arial" w:cs="Arial"/>
@@ -3010,7 +3480,7 @@
 </file>
 
 <file path=word/endnotes.xml><?xml version="1.0" encoding="utf-8"?>
-<w:endnotes xmlns:wpc="http://schemas.microsoft.com/office/word/2010/wordprocessingCanvas" xmlns:cx="http://schemas.microsoft.com/office/drawing/2014/chartex" xmlns:cx1="http://schemas.microsoft.com/office/drawing/2015/9/8/chartex" xmlns:cx2="http://schemas.microsoft.com/office/drawing/2015/10/21/chartex" xmlns:cx3="http://schemas.microsoft.com/office/drawing/2016/5/9/chartex" xmlns:cx4="http://schemas.microsoft.com/office/drawing/2016/5/10/chartex" xmlns:cx5="http://schemas.microsoft.com/office/drawing/2016/5/11/chartex" xmlns:cx6="http://schemas.microsoft.com/office/drawing/2016/5/12/chartex" xmlns:cx7="http://schemas.microsoft.com/office/drawing/2016/5/13/chartex" xmlns:cx8="http://schemas.microsoft.com/office/drawing/2016/5/14/chartex" xmlns:mc="http://schemas.openxmlformats.org/markup-compatibility/2006" xmlns:aink="http://schemas.microsoft.com/office/drawing/2016/ink" xmlns:am3d="http://schemas.microsoft.com/office/drawing/2017/model3d" xmlns:o="urn:schemas-microsoft-com:office:office" xmlns:r="http://schemas.openxmlformats.org/officeDocument/2006/relationships" xmlns:m="http://schemas.openxmlformats.org/officeDocument/2006/math" xmlns:v="urn:schemas-microsoft-com:vml" xmlns:wp14="http://schemas.microsoft.com/office/word/2010/wordprocessingDrawing" xmlns:wp="http://schemas.openxmlformats.org/drawingml/2006/wordprocessingDrawing" xmlns:w10="urn:schemas-microsoft-com:office:word" xmlns:w="http://schemas.openxmlformats.org/wordprocessingml/2006/main" xmlns:w14="http://schemas.microsoft.com/office/word/2010/wordml" xmlns:w15="http://schemas.microsoft.com/office/word/2012/wordml" xmlns:w16cid="http://schemas.microsoft.com/office/word/2016/wordml/cid" xmlns:w16se="http://schemas.microsoft.com/office/word/2015/wordml/symex" xmlns:wpg="http://schemas.microsoft.com/office/word/2010/wordprocessingGroup" xmlns:wpi="http://schemas.microsoft.com/office/word/2010/wordprocessingInk" xmlns:wne="http://schemas.microsoft.com/office/word/2006/wordml" xmlns:wps="http://schemas.microsoft.com/office/word/2010/wordprocessingShape" mc:Ignorable="w14 w15 w16se w16cid wp14">
+<w:endnotes xmlns:wpc="http://schemas.microsoft.com/office/word/2010/wordprocessingCanvas" xmlns:cx="http://schemas.microsoft.com/office/drawing/2014/chartex" xmlns:cx1="http://schemas.microsoft.com/office/drawing/2015/9/8/chartex" xmlns:cx2="http://schemas.microsoft.com/office/drawing/2015/10/21/chartex" xmlns:cx3="http://schemas.microsoft.com/office/drawing/2016/5/9/chartex" xmlns:cx4="http://schemas.microsoft.com/office/drawing/2016/5/10/chartex" xmlns:cx5="http://schemas.microsoft.com/office/drawing/2016/5/11/chartex" xmlns:cx6="http://schemas.microsoft.com/office/drawing/2016/5/12/chartex" xmlns:cx7="http://schemas.microsoft.com/office/drawing/2016/5/13/chartex" xmlns:cx8="http://schemas.microsoft.com/office/drawing/2016/5/14/chartex" xmlns:mc="http://schemas.openxmlformats.org/markup-compatibility/2006" xmlns:aink="http://schemas.microsoft.com/office/drawing/2016/ink" xmlns:am3d="http://schemas.microsoft.com/office/drawing/2017/model3d" xmlns:o="urn:schemas-microsoft-com:office:office" xmlns:r="http://schemas.openxmlformats.org/officeDocument/2006/relationships" xmlns:m="http://schemas.openxmlformats.org/officeDocument/2006/math" xmlns:v="urn:schemas-microsoft-com:vml" xmlns:wp14="http://schemas.microsoft.com/office/word/2010/wordprocessingDrawing" xmlns:wp="http://schemas.openxmlformats.org/drawingml/2006/wordprocessingDrawing" xmlns:w10="urn:schemas-microsoft-com:office:word" xmlns:w="http://schemas.openxmlformats.org/wordprocessingml/2006/main" xmlns:w14="http://schemas.microsoft.com/office/word/2010/wordml" xmlns:w15="http://schemas.microsoft.com/office/word/2012/wordml" xmlns:w16cex="http://schemas.microsoft.com/office/word/2018/wordml/cex" xmlns:w16cid="http://schemas.microsoft.com/office/word/2016/wordml/cid" xmlns:w16="http://schemas.microsoft.com/office/word/2018/wordml" xmlns:w16sdtdh="http://schemas.microsoft.com/office/word/2020/wordml/sdtdatahash" xmlns:w16se="http://schemas.microsoft.com/office/word/2015/wordml/symex" xmlns:wpg="http://schemas.microsoft.com/office/word/2010/wordprocessingGroup" xmlns:wpi="http://schemas.microsoft.com/office/word/2010/wordprocessingInk" xmlns:wne="http://schemas.microsoft.com/office/word/2006/wordml" xmlns:wps="http://schemas.microsoft.com/office/word/2010/wordprocessingShape" mc:Ignorable="w14 w15 w16se w16cid w16 w16cex w16sdtdh wp14">
   <w:endnote w:type="separator" w:id="-1">
     <w:p>
       <w:r>
@@ -3029,7 +3499,7 @@
 </file>
 
 <file path=word/footer1.xml><?xml version="1.0" encoding="utf-8"?>
-<w:ftr xmlns:wpc="http://schemas.microsoft.com/office/word/2010/wordprocessingCanvas" xmlns:cx="http://schemas.microsoft.com/office/drawing/2014/chartex" xmlns:cx1="http://schemas.microsoft.com/office/drawing/2015/9/8/chartex" xmlns:cx2="http://schemas.microsoft.com/office/drawing/2015/10/21/chartex" xmlns:cx3="http://schemas.microsoft.com/office/drawing/2016/5/9/chartex" xmlns:cx4="http://schemas.microsoft.com/office/drawing/2016/5/10/chartex" xmlns:cx5="http://schemas.microsoft.com/office/drawing/2016/5/11/chartex" xmlns:cx6="http://schemas.microsoft.com/office/drawing/2016/5/12/chartex" xmlns:cx7="http://schemas.microsoft.com/office/drawing/2016/5/13/chartex" xmlns:cx8="http://schemas.microsoft.com/office/drawing/2016/5/14/chartex" xmlns:mc="http://schemas.openxmlformats.org/markup-compatibility/2006" xmlns:aink="http://schemas.microsoft.com/office/drawing/2016/ink" xmlns:am3d="http://schemas.microsoft.com/office/drawing/2017/model3d" xmlns:o="urn:schemas-microsoft-com:office:office" xmlns:r="http://schemas.openxmlformats.org/officeDocument/2006/relationships" xmlns:m="http://schemas.openxmlformats.org/officeDocument/2006/math" xmlns:v="urn:schemas-microsoft-com:vml" xmlns:wp14="http://schemas.microsoft.com/office/word/2010/wordprocessingDrawing" xmlns:wp="http://schemas.openxmlformats.org/drawingml/2006/wordprocessingDrawing" xmlns:w10="urn:schemas-microsoft-com:office:word" xmlns:w="http://schemas.openxmlformats.org/wordprocessingml/2006/main" xmlns:w14="http://schemas.microsoft.com/office/word/2010/wordml" xmlns:w15="http://schemas.microsoft.com/office/word/2012/wordml" xmlns:w16cid="http://schemas.microsoft.com/office/word/2016/wordml/cid" xmlns:w16se="http://schemas.microsoft.com/office/word/2015/wordml/symex" xmlns:wpg="http://schemas.microsoft.com/office/word/2010/wordprocessingGroup" xmlns:wpi="http://schemas.microsoft.com/office/word/2010/wordprocessingInk" xmlns:wne="http://schemas.microsoft.com/office/word/2006/wordml" xmlns:wps="http://schemas.microsoft.com/office/word/2010/wordprocessingShape" mc:Ignorable="w14 w15 w16se w16cid wp14">
+<w:ftr xmlns:wpc="http://schemas.microsoft.com/office/word/2010/wordprocessingCanvas" xmlns:cx="http://schemas.microsoft.com/office/drawing/2014/chartex" xmlns:cx1="http://schemas.microsoft.com/office/drawing/2015/9/8/chartex" xmlns:cx2="http://schemas.microsoft.com/office/drawing/2015/10/21/chartex" xmlns:cx3="http://schemas.microsoft.com/office/drawing/2016/5/9/chartex" xmlns:cx4="http://schemas.microsoft.com/office/drawing/2016/5/10/chartex" xmlns:cx5="http://schemas.microsoft.com/office/drawing/2016/5/11/chartex" xmlns:cx6="http://schemas.microsoft.com/office/drawing/2016/5/12/chartex" xmlns:cx7="http://schemas.microsoft.com/office/drawing/2016/5/13/chartex" xmlns:cx8="http://schemas.microsoft.com/office/drawing/2016/5/14/chartex" xmlns:mc="http://schemas.openxmlformats.org/markup-compatibility/2006" xmlns:aink="http://schemas.microsoft.com/office/drawing/2016/ink" xmlns:am3d="http://schemas.microsoft.com/office/drawing/2017/model3d" xmlns:o="urn:schemas-microsoft-com:office:office" xmlns:r="http://schemas.openxmlformats.org/officeDocument/2006/relationships" xmlns:m="http://schemas.openxmlformats.org/officeDocument/2006/math" xmlns:v="urn:schemas-microsoft-com:vml" xmlns:wp14="http://schemas.microsoft.com/office/word/2010/wordprocessingDrawing" xmlns:wp="http://schemas.openxmlformats.org/drawingml/2006/wordprocessingDrawing" xmlns:w10="urn:schemas-microsoft-com:office:word" xmlns:w="http://schemas.openxmlformats.org/wordprocessingml/2006/main" xmlns:w14="http://schemas.microsoft.com/office/word/2010/wordml" xmlns:w15="http://schemas.microsoft.com/office/word/2012/wordml" xmlns:w16cex="http://schemas.microsoft.com/office/word/2018/wordml/cex" xmlns:w16cid="http://schemas.microsoft.com/office/word/2016/wordml/cid" xmlns:w16="http://schemas.microsoft.com/office/word/2018/wordml" xmlns:w16sdtdh="http://schemas.microsoft.com/office/word/2020/wordml/sdtdatahash" xmlns:w16se="http://schemas.microsoft.com/office/word/2015/wordml/symex" xmlns:wpg="http://schemas.microsoft.com/office/word/2010/wordprocessingGroup" xmlns:wpi="http://schemas.microsoft.com/office/word/2010/wordprocessingInk" xmlns:wne="http://schemas.microsoft.com/office/word/2006/wordml" xmlns:wps="http://schemas.microsoft.com/office/word/2010/wordprocessingShape" mc:Ignorable="w14 w15 w16se w16cid w16 w16cex w16sdtdh wp14">
   <w:p>
     <w:pPr>
       <w:pBdr>
@@ -3052,7 +3522,7 @@
 </file>
 
 <file path=word/footer2.xml><?xml version="1.0" encoding="utf-8"?>
-<w:ftr xmlns:wpc="http://schemas.microsoft.com/office/word/2010/wordprocessingCanvas" xmlns:cx="http://schemas.microsoft.com/office/drawing/2014/chartex" xmlns:cx1="http://schemas.microsoft.com/office/drawing/2015/9/8/chartex" xmlns:cx2="http://schemas.microsoft.com/office/drawing/2015/10/21/chartex" xmlns:cx3="http://schemas.microsoft.com/office/drawing/2016/5/9/chartex" xmlns:cx4="http://schemas.microsoft.com/office/drawing/2016/5/10/chartex" xmlns:cx5="http://schemas.microsoft.com/office/drawing/2016/5/11/chartex" xmlns:cx6="http://schemas.microsoft.com/office/drawing/2016/5/12/chartex" xmlns:cx7="http://schemas.microsoft.com/office/drawing/2016/5/13/chartex" xmlns:cx8="http://schemas.microsoft.com/office/drawing/2016/5/14/chartex" xmlns:mc="http://schemas.openxmlformats.org/markup-compatibility/2006" xmlns:aink="http://schemas.microsoft.com/office/drawing/2016/ink" xmlns:am3d="http://schemas.microsoft.com/office/drawing/2017/model3d" xmlns:o="urn:schemas-microsoft-com:office:office" xmlns:r="http://schemas.openxmlformats.org/officeDocument/2006/relationships" xmlns:m="http://schemas.openxmlformats.org/officeDocument/2006/math" xmlns:v="urn:schemas-microsoft-com:vml" xmlns:wp14="http://schemas.microsoft.com/office/word/2010/wordprocessingDrawing" xmlns:wp="http://schemas.openxmlformats.org/drawingml/2006/wordprocessingDrawing" xmlns:w10="urn:schemas-microsoft-com:office:word" xmlns:w="http://schemas.openxmlformats.org/wordprocessingml/2006/main" xmlns:w14="http://schemas.microsoft.com/office/word/2010/wordml" xmlns:w15="http://schemas.microsoft.com/office/word/2012/wordml" xmlns:w16cid="http://schemas.microsoft.com/office/word/2016/wordml/cid" xmlns:w16se="http://schemas.microsoft.com/office/word/2015/wordml/symex" xmlns:wpg="http://schemas.microsoft.com/office/word/2010/wordprocessingGroup" xmlns:wpi="http://schemas.microsoft.com/office/word/2010/wordprocessingInk" xmlns:wne="http://schemas.microsoft.com/office/word/2006/wordml" xmlns:wps="http://schemas.microsoft.com/office/word/2010/wordprocessingShape" mc:Ignorable="w14 w15 w16se w16cid wp14">
+<w:ftr xmlns:wpc="http://schemas.microsoft.com/office/word/2010/wordprocessingCanvas" xmlns:cx="http://schemas.microsoft.com/office/drawing/2014/chartex" xmlns:cx1="http://schemas.microsoft.com/office/drawing/2015/9/8/chartex" xmlns:cx2="http://schemas.microsoft.com/office/drawing/2015/10/21/chartex" xmlns:cx3="http://schemas.microsoft.com/office/drawing/2016/5/9/chartex" xmlns:cx4="http://schemas.microsoft.com/office/drawing/2016/5/10/chartex" xmlns:cx5="http://schemas.microsoft.com/office/drawing/2016/5/11/chartex" xmlns:cx6="http://schemas.microsoft.com/office/drawing/2016/5/12/chartex" xmlns:cx7="http://schemas.microsoft.com/office/drawing/2016/5/13/chartex" xmlns:cx8="http://schemas.microsoft.com/office/drawing/2016/5/14/chartex" xmlns:mc="http://schemas.openxmlformats.org/markup-compatibility/2006" xmlns:aink="http://schemas.microsoft.com/office/drawing/2016/ink" xmlns:am3d="http://schemas.microsoft.com/office/drawing/2017/model3d" xmlns:o="urn:schemas-microsoft-com:office:office" xmlns:r="http://schemas.openxmlformats.org/officeDocument/2006/relationships" xmlns:m="http://schemas.openxmlformats.org/officeDocument/2006/math" xmlns:v="urn:schemas-microsoft-com:vml" xmlns:wp14="http://schemas.microsoft.com/office/word/2010/wordprocessingDrawing" xmlns:wp="http://schemas.openxmlformats.org/drawingml/2006/wordprocessingDrawing" xmlns:w10="urn:schemas-microsoft-com:office:word" xmlns:w="http://schemas.openxmlformats.org/wordprocessingml/2006/main" xmlns:w14="http://schemas.microsoft.com/office/word/2010/wordml" xmlns:w15="http://schemas.microsoft.com/office/word/2012/wordml" xmlns:w16cex="http://schemas.microsoft.com/office/word/2018/wordml/cex" xmlns:w16cid="http://schemas.microsoft.com/office/word/2016/wordml/cid" xmlns:w16="http://schemas.microsoft.com/office/word/2018/wordml" xmlns:w16sdtdh="http://schemas.microsoft.com/office/word/2020/wordml/sdtdatahash" xmlns:w16se="http://schemas.microsoft.com/office/word/2015/wordml/symex" xmlns:wpg="http://schemas.microsoft.com/office/word/2010/wordprocessingGroup" xmlns:wpi="http://schemas.microsoft.com/office/word/2010/wordprocessingInk" xmlns:wne="http://schemas.microsoft.com/office/word/2006/wordml" xmlns:wps="http://schemas.microsoft.com/office/word/2010/wordprocessingShape" mc:Ignorable="w14 w15 w16se w16cid w16 w16cex w16sdtdh wp14">
   <w:p>
     <w:pPr>
       <w:pBdr>
@@ -3075,7 +3545,7 @@
 </file>
 
 <file path=word/footer3.xml><?xml version="1.0" encoding="utf-8"?>
-<w:ftr xmlns:wpc="http://schemas.microsoft.com/office/word/2010/wordprocessingCanvas" xmlns:cx="http://schemas.microsoft.com/office/drawing/2014/chartex" xmlns:cx1="http://schemas.microsoft.com/office/drawing/2015/9/8/chartex" xmlns:cx2="http://schemas.microsoft.com/office/drawing/2015/10/21/chartex" xmlns:cx3="http://schemas.microsoft.com/office/drawing/2016/5/9/chartex" xmlns:cx4="http://schemas.microsoft.com/office/drawing/2016/5/10/chartex" xmlns:cx5="http://schemas.microsoft.com/office/drawing/2016/5/11/chartex" xmlns:cx6="http://schemas.microsoft.com/office/drawing/2016/5/12/chartex" xmlns:cx7="http://schemas.microsoft.com/office/drawing/2016/5/13/chartex" xmlns:cx8="http://schemas.microsoft.com/office/drawing/2016/5/14/chartex" xmlns:mc="http://schemas.openxmlformats.org/markup-compatibility/2006" xmlns:aink="http://schemas.microsoft.com/office/drawing/2016/ink" xmlns:am3d="http://schemas.microsoft.com/office/drawing/2017/model3d" xmlns:o="urn:schemas-microsoft-com:office:office" xmlns:r="http://schemas.openxmlformats.org/officeDocument/2006/relationships" xmlns:m="http://schemas.openxmlformats.org/officeDocument/2006/math" xmlns:v="urn:schemas-microsoft-com:vml" xmlns:wp14="http://schemas.microsoft.com/office/word/2010/wordprocessingDrawing" xmlns:wp="http://schemas.openxmlformats.org/drawingml/2006/wordprocessingDrawing" xmlns:w10="urn:schemas-microsoft-com:office:word" xmlns:w="http://schemas.openxmlformats.org/wordprocessingml/2006/main" xmlns:w14="http://schemas.microsoft.com/office/word/2010/wordml" xmlns:w15="http://schemas.microsoft.com/office/word/2012/wordml" xmlns:w16cid="http://schemas.microsoft.com/office/word/2016/wordml/cid" xmlns:w16se="http://schemas.microsoft.com/office/word/2015/wordml/symex" xmlns:wpg="http://schemas.microsoft.com/office/word/2010/wordprocessingGroup" xmlns:wpi="http://schemas.microsoft.com/office/word/2010/wordprocessingInk" xmlns:wne="http://schemas.microsoft.com/office/word/2006/wordml" xmlns:wps="http://schemas.microsoft.com/office/word/2010/wordprocessingShape" mc:Ignorable="w14 w15 w16se w16cid wp14">
+<w:ftr xmlns:wpc="http://schemas.microsoft.com/office/word/2010/wordprocessingCanvas" xmlns:cx="http://schemas.microsoft.com/office/drawing/2014/chartex" xmlns:cx1="http://schemas.microsoft.com/office/drawing/2015/9/8/chartex" xmlns:cx2="http://schemas.microsoft.com/office/drawing/2015/10/21/chartex" xmlns:cx3="http://schemas.microsoft.com/office/drawing/2016/5/9/chartex" xmlns:cx4="http://schemas.microsoft.com/office/drawing/2016/5/10/chartex" xmlns:cx5="http://schemas.microsoft.com/office/drawing/2016/5/11/chartex" xmlns:cx6="http://schemas.microsoft.com/office/drawing/2016/5/12/chartex" xmlns:cx7="http://schemas.microsoft.com/office/drawing/2016/5/13/chartex" xmlns:cx8="http://schemas.microsoft.com/office/drawing/2016/5/14/chartex" xmlns:mc="http://schemas.openxmlformats.org/markup-compatibility/2006" xmlns:aink="http://schemas.microsoft.com/office/drawing/2016/ink" xmlns:am3d="http://schemas.microsoft.com/office/drawing/2017/model3d" xmlns:o="urn:schemas-microsoft-com:office:office" xmlns:r="http://schemas.openxmlformats.org/officeDocument/2006/relationships" xmlns:m="http://schemas.openxmlformats.org/officeDocument/2006/math" xmlns:v="urn:schemas-microsoft-com:vml" xmlns:wp14="http://schemas.microsoft.com/office/word/2010/wordprocessingDrawing" xmlns:wp="http://schemas.openxmlformats.org/drawingml/2006/wordprocessingDrawing" xmlns:w10="urn:schemas-microsoft-com:office:word" xmlns:w="http://schemas.openxmlformats.org/wordprocessingml/2006/main" xmlns:w14="http://schemas.microsoft.com/office/word/2010/wordml" xmlns:w15="http://schemas.microsoft.com/office/word/2012/wordml" xmlns:w16cex="http://schemas.microsoft.com/office/word/2018/wordml/cex" xmlns:w16cid="http://schemas.microsoft.com/office/word/2016/wordml/cid" xmlns:w16="http://schemas.microsoft.com/office/word/2018/wordml" xmlns:w16sdtdh="http://schemas.microsoft.com/office/word/2020/wordml/sdtdatahash" xmlns:w16se="http://schemas.microsoft.com/office/word/2015/wordml/symex" xmlns:wpg="http://schemas.microsoft.com/office/word/2010/wordprocessingGroup" xmlns:wpi="http://schemas.microsoft.com/office/word/2010/wordprocessingInk" xmlns:wne="http://schemas.microsoft.com/office/word/2006/wordml" xmlns:wps="http://schemas.microsoft.com/office/word/2010/wordprocessingShape" mc:Ignorable="w14 w15 w16se w16cid w16 w16cex w16sdtdh wp14">
   <w:p>
     <w:pPr>
       <w:pBdr>
@@ -3098,7 +3568,7 @@
 </file>
 
 <file path=word/footnotes.xml><?xml version="1.0" encoding="utf-8"?>
-<w:footnotes xmlns:wpc="http://schemas.microsoft.com/office/word/2010/wordprocessingCanvas" xmlns:cx="http://schemas.microsoft.com/office/drawing/2014/chartex" xmlns:cx1="http://schemas.microsoft.com/office/drawing/2015/9/8/chartex" xmlns:cx2="http://schemas.microsoft.com/office/drawing/2015/10/21/chartex" xmlns:cx3="http://schemas.microsoft.com/office/drawing/2016/5/9/chartex" xmlns:cx4="http://schemas.microsoft.com/office/drawing/2016/5/10/chartex" xmlns:cx5="http://schemas.microsoft.com/office/drawing/2016/5/11/chartex" xmlns:cx6="http://schemas.microsoft.com/office/drawing/2016/5/12/chartex" xmlns:cx7="http://schemas.microsoft.com/office/drawing/2016/5/13/chartex" xmlns:cx8="http://schemas.microsoft.com/office/drawing/2016/5/14/chartex" xmlns:mc="http://schemas.openxmlformats.org/markup-compatibility/2006" xmlns:aink="http://schemas.microsoft.com/office/drawing/2016/ink" xmlns:am3d="http://schemas.microsoft.com/office/drawing/2017/model3d" xmlns:o="urn:schemas-microsoft-com:office:office" xmlns:r="http://schemas.openxmlformats.org/officeDocument/2006/relationships" xmlns:m="http://schemas.openxmlformats.org/officeDocument/2006/math" xmlns:v="urn:schemas-microsoft-com:vml" xmlns:wp14="http://schemas.microsoft.com/office/word/2010/wordprocessingDrawing" xmlns:wp="http://schemas.openxmlformats.org/drawingml/2006/wordprocessingDrawing" xmlns:w10="urn:schemas-microsoft-com:office:word" xmlns:w="http://schemas.openxmlformats.org/wordprocessingml/2006/main" xmlns:w14="http://schemas.microsoft.com/office/word/2010/wordml" xmlns:w15="http://schemas.microsoft.com/office/word/2012/wordml" xmlns:w16cid="http://schemas.microsoft.com/office/word/2016/wordml/cid" xmlns:w16se="http://schemas.microsoft.com/office/word/2015/wordml/symex" xmlns:wpg="http://schemas.microsoft.com/office/word/2010/wordprocessingGroup" xmlns:wpi="http://schemas.microsoft.com/office/word/2010/wordprocessingInk" xmlns:wne="http://schemas.microsoft.com/office/word/2006/wordml" xmlns:wps="http://schemas.microsoft.com/office/word/2010/wordprocessingShape" mc:Ignorable="w14 w15 w16se w16cid wp14">
+<w:footnotes xmlns:wpc="http://schemas.microsoft.com/office/word/2010/wordprocessingCanvas" xmlns:cx="http://schemas.microsoft.com/office/drawing/2014/chartex" xmlns:cx1="http://schemas.microsoft.com/office/drawing/2015/9/8/chartex" xmlns:cx2="http://schemas.microsoft.com/office/drawing/2015/10/21/chartex" xmlns:cx3="http://schemas.microsoft.com/office/drawing/2016/5/9/chartex" xmlns:cx4="http://schemas.microsoft.com/office/drawing/2016/5/10/chartex" xmlns:cx5="http://schemas.microsoft.com/office/drawing/2016/5/11/chartex" xmlns:cx6="http://schemas.microsoft.com/office/drawing/2016/5/12/chartex" xmlns:cx7="http://schemas.microsoft.com/office/drawing/2016/5/13/chartex" xmlns:cx8="http://schemas.microsoft.com/office/drawing/2016/5/14/chartex" xmlns:mc="http://schemas.openxmlformats.org/markup-compatibility/2006" xmlns:aink="http://schemas.microsoft.com/office/drawing/2016/ink" xmlns:am3d="http://schemas.microsoft.com/office/drawing/2017/model3d" xmlns:o="urn:schemas-microsoft-com:office:office" xmlns:r="http://schemas.openxmlformats.org/officeDocument/2006/relationships" xmlns:m="http://schemas.openxmlformats.org/officeDocument/2006/math" xmlns:v="urn:schemas-microsoft-com:vml" xmlns:wp14="http://schemas.microsoft.com/office/word/2010/wordprocessingDrawing" xmlns:wp="http://schemas.openxmlformats.org/drawingml/2006/wordprocessingDrawing" xmlns:w10="urn:schemas-microsoft-com:office:word" xmlns:w="http://schemas.openxmlformats.org/wordprocessingml/2006/main" xmlns:w14="http://schemas.microsoft.com/office/word/2010/wordml" xmlns:w15="http://schemas.microsoft.com/office/word/2012/wordml" xmlns:w16cex="http://schemas.microsoft.com/office/word/2018/wordml/cex" xmlns:w16cid="http://schemas.microsoft.com/office/word/2016/wordml/cid" xmlns:w16="http://schemas.microsoft.com/office/word/2018/wordml" xmlns:w16sdtdh="http://schemas.microsoft.com/office/word/2020/wordml/sdtdatahash" xmlns:w16se="http://schemas.microsoft.com/office/word/2015/wordml/symex" xmlns:wpg="http://schemas.microsoft.com/office/word/2010/wordprocessingGroup" xmlns:wpi="http://schemas.microsoft.com/office/word/2010/wordprocessingInk" xmlns:wne="http://schemas.microsoft.com/office/word/2006/wordml" xmlns:wps="http://schemas.microsoft.com/office/word/2010/wordprocessingShape" mc:Ignorable="w14 w15 w16se w16cid w16 w16cex w16sdtdh wp14">
   <w:footnote w:type="separator" w:id="-1">
     <w:p>
       <w:r>
@@ -3117,7 +3587,7 @@
 </file>
 
 <file path=word/header1.xml><?xml version="1.0" encoding="utf-8"?>
-<w:hdr xmlns:wpc="http://schemas.microsoft.com/office/word/2010/wordprocessingCanvas" xmlns:cx="http://schemas.microsoft.com/office/drawing/2014/chartex" xmlns:cx1="http://schemas.microsoft.com/office/drawing/2015/9/8/chartex" xmlns:cx2="http://schemas.microsoft.com/office/drawing/2015/10/21/chartex" xmlns:cx3="http://schemas.microsoft.com/office/drawing/2016/5/9/chartex" xmlns:cx4="http://schemas.microsoft.com/office/drawing/2016/5/10/chartex" xmlns:cx5="http://schemas.microsoft.com/office/drawing/2016/5/11/chartex" xmlns:cx6="http://schemas.microsoft.com/office/drawing/2016/5/12/chartex" xmlns:cx7="http://schemas.microsoft.com/office/drawing/2016/5/13/chartex" xmlns:cx8="http://schemas.microsoft.com/office/drawing/2016/5/14/chartex" xmlns:mc="http://schemas.openxmlformats.org/markup-compatibility/2006" xmlns:aink="http://schemas.microsoft.com/office/drawing/2016/ink" xmlns:am3d="http://schemas.microsoft.com/office/drawing/2017/model3d" xmlns:o="urn:schemas-microsoft-com:office:office" xmlns:r="http://schemas.openxmlformats.org/officeDocument/2006/relationships" xmlns:m="http://schemas.openxmlformats.org/officeDocument/2006/math" xmlns:v="urn:schemas-microsoft-com:vml" xmlns:wp14="http://schemas.microsoft.com/office/word/2010/wordprocessingDrawing" xmlns:wp="http://schemas.openxmlformats.org/drawingml/2006/wordprocessingDrawing" xmlns:w10="urn:schemas-microsoft-com:office:word" xmlns:w="http://schemas.openxmlformats.org/wordprocessingml/2006/main" xmlns:w14="http://schemas.microsoft.com/office/word/2010/wordml" xmlns:w15="http://schemas.microsoft.com/office/word/2012/wordml" xmlns:w16cid="http://schemas.microsoft.com/office/word/2016/wordml/cid" xmlns:w16se="http://schemas.microsoft.com/office/word/2015/wordml/symex" xmlns:wpg="http://schemas.microsoft.com/office/word/2010/wordprocessingGroup" xmlns:wpi="http://schemas.microsoft.com/office/word/2010/wordprocessingInk" xmlns:wne="http://schemas.microsoft.com/office/word/2006/wordml" xmlns:wps="http://schemas.microsoft.com/office/word/2010/wordprocessingShape" mc:Ignorable="w14 w15 w16se w16cid wp14">
+<w:hdr xmlns:wpc="http://schemas.microsoft.com/office/word/2010/wordprocessingCanvas" xmlns:cx="http://schemas.microsoft.com/office/drawing/2014/chartex" xmlns:cx1="http://schemas.microsoft.com/office/drawing/2015/9/8/chartex" xmlns:cx2="http://schemas.microsoft.com/office/drawing/2015/10/21/chartex" xmlns:cx3="http://schemas.microsoft.com/office/drawing/2016/5/9/chartex" xmlns:cx4="http://schemas.microsoft.com/office/drawing/2016/5/10/chartex" xmlns:cx5="http://schemas.microsoft.com/office/drawing/2016/5/11/chartex" xmlns:cx6="http://schemas.microsoft.com/office/drawing/2016/5/12/chartex" xmlns:cx7="http://schemas.microsoft.com/office/drawing/2016/5/13/chartex" xmlns:cx8="http://schemas.microsoft.com/office/drawing/2016/5/14/chartex" xmlns:mc="http://schemas.openxmlformats.org/markup-compatibility/2006" xmlns:aink="http://schemas.microsoft.com/office/drawing/2016/ink" xmlns:am3d="http://schemas.microsoft.com/office/drawing/2017/model3d" xmlns:o="urn:schemas-microsoft-com:office:office" xmlns:r="http://schemas.openxmlformats.org/officeDocument/2006/relationships" xmlns:m="http://schemas.openxmlformats.org/officeDocument/2006/math" xmlns:v="urn:schemas-microsoft-com:vml" xmlns:wp14="http://schemas.microsoft.com/office/word/2010/wordprocessingDrawing" xmlns:wp="http://schemas.openxmlformats.org/drawingml/2006/wordprocessingDrawing" xmlns:w10="urn:schemas-microsoft-com:office:word" xmlns:w="http://schemas.openxmlformats.org/wordprocessingml/2006/main" xmlns:w14="http://schemas.microsoft.com/office/word/2010/wordml" xmlns:w15="http://schemas.microsoft.com/office/word/2012/wordml" xmlns:w16cex="http://schemas.microsoft.com/office/word/2018/wordml/cex" xmlns:w16cid="http://schemas.microsoft.com/office/word/2016/wordml/cid" xmlns:w16="http://schemas.microsoft.com/office/word/2018/wordml" xmlns:w16sdtdh="http://schemas.microsoft.com/office/word/2020/wordml/sdtdatahash" xmlns:w16se="http://schemas.microsoft.com/office/word/2015/wordml/symex" xmlns:wpg="http://schemas.microsoft.com/office/word/2010/wordprocessingGroup" xmlns:wpi="http://schemas.microsoft.com/office/word/2010/wordprocessingInk" xmlns:wne="http://schemas.microsoft.com/office/word/2006/wordml" xmlns:wps="http://schemas.microsoft.com/office/word/2010/wordprocessingShape" mc:Ignorable="w14 w15 w16se w16cid w16 w16cex w16sdtdh wp14">
   <w:p>
     <w:pPr>
       <w:pBdr>
@@ -3140,7 +3610,7 @@
 </file>
 
 <file path=word/header2.xml><?xml version="1.0" encoding="utf-8"?>
-<w:hdr xmlns:wpc="http://schemas.microsoft.com/office/word/2010/wordprocessingCanvas" xmlns:cx="http://schemas.microsoft.com/office/drawing/2014/chartex" xmlns:cx1="http://schemas.microsoft.com/office/drawing/2015/9/8/chartex" xmlns:cx2="http://schemas.microsoft.com/office/drawing/2015/10/21/chartex" xmlns:cx3="http://schemas.microsoft.com/office/drawing/2016/5/9/chartex" xmlns:cx4="http://schemas.microsoft.com/office/drawing/2016/5/10/chartex" xmlns:cx5="http://schemas.microsoft.com/office/drawing/2016/5/11/chartex" xmlns:cx6="http://schemas.microsoft.com/office/drawing/2016/5/12/chartex" xmlns:cx7="http://schemas.microsoft.com/office/drawing/2016/5/13/chartex" xmlns:cx8="http://schemas.microsoft.com/office/drawing/2016/5/14/chartex" xmlns:mc="http://schemas.openxmlformats.org/markup-compatibility/2006" xmlns:aink="http://schemas.microsoft.com/office/drawing/2016/ink" xmlns:am3d="http://schemas.microsoft.com/office/drawing/2017/model3d" xmlns:o="urn:schemas-microsoft-com:office:office" xmlns:r="http://schemas.openxmlformats.org/officeDocument/2006/relationships" xmlns:m="http://schemas.openxmlformats.org/officeDocument/2006/math" xmlns:v="urn:schemas-microsoft-com:vml" xmlns:wp14="http://schemas.microsoft.com/office/word/2010/wordprocessingDrawing" xmlns:wp="http://schemas.openxmlformats.org/drawingml/2006/wordprocessingDrawing" xmlns:w10="urn:schemas-microsoft-com:office:word" xmlns:w="http://schemas.openxmlformats.org/wordprocessingml/2006/main" xmlns:w14="http://schemas.microsoft.com/office/word/2010/wordml" xmlns:w15="http://schemas.microsoft.com/office/word/2012/wordml" xmlns:w16cid="http://schemas.microsoft.com/office/word/2016/wordml/cid" xmlns:w16se="http://schemas.microsoft.com/office/word/2015/wordml/symex" xmlns:wpg="http://schemas.microsoft.com/office/word/2010/wordprocessingGroup" xmlns:wpi="http://schemas.microsoft.com/office/word/2010/wordprocessingInk" xmlns:wne="http://schemas.microsoft.com/office/word/2006/wordml" xmlns:wps="http://schemas.microsoft.com/office/word/2010/wordprocessingShape" mc:Ignorable="w14 w15 w16se w16cid wp14">
+<w:hdr xmlns:wpc="http://schemas.microsoft.com/office/word/2010/wordprocessingCanvas" xmlns:cx="http://schemas.microsoft.com/office/drawing/2014/chartex" xmlns:cx1="http://schemas.microsoft.com/office/drawing/2015/9/8/chartex" xmlns:cx2="http://schemas.microsoft.com/office/drawing/2015/10/21/chartex" xmlns:cx3="http://schemas.microsoft.com/office/drawing/2016/5/9/chartex" xmlns:cx4="http://schemas.microsoft.com/office/drawing/2016/5/10/chartex" xmlns:cx5="http://schemas.microsoft.com/office/drawing/2016/5/11/chartex" xmlns:cx6="http://schemas.microsoft.com/office/drawing/2016/5/12/chartex" xmlns:cx7="http://schemas.microsoft.com/office/drawing/2016/5/13/chartex" xmlns:cx8="http://schemas.microsoft.com/office/drawing/2016/5/14/chartex" xmlns:mc="http://schemas.openxmlformats.org/markup-compatibility/2006" xmlns:aink="http://schemas.microsoft.com/office/drawing/2016/ink" xmlns:am3d="http://schemas.microsoft.com/office/drawing/2017/model3d" xmlns:o="urn:schemas-microsoft-com:office:office" xmlns:r="http://schemas.openxmlformats.org/officeDocument/2006/relationships" xmlns:m="http://schemas.openxmlformats.org/officeDocument/2006/math" xmlns:v="urn:schemas-microsoft-com:vml" xmlns:wp14="http://schemas.microsoft.com/office/word/2010/wordprocessingDrawing" xmlns:wp="http://schemas.openxmlformats.org/drawingml/2006/wordprocessingDrawing" xmlns:w10="urn:schemas-microsoft-com:office:word" xmlns:w="http://schemas.openxmlformats.org/wordprocessingml/2006/main" xmlns:w14="http://schemas.microsoft.com/office/word/2010/wordml" xmlns:w15="http://schemas.microsoft.com/office/word/2012/wordml" xmlns:w16cex="http://schemas.microsoft.com/office/word/2018/wordml/cex" xmlns:w16cid="http://schemas.microsoft.com/office/word/2016/wordml/cid" xmlns:w16="http://schemas.microsoft.com/office/word/2018/wordml" xmlns:w16sdtdh="http://schemas.microsoft.com/office/word/2020/wordml/sdtdatahash" xmlns:w16se="http://schemas.microsoft.com/office/word/2015/wordml/symex" xmlns:wpg="http://schemas.microsoft.com/office/word/2010/wordprocessingGroup" xmlns:wpi="http://schemas.microsoft.com/office/word/2010/wordprocessingInk" xmlns:wne="http://schemas.microsoft.com/office/word/2006/wordml" xmlns:wps="http://schemas.microsoft.com/office/word/2010/wordprocessingShape" mc:Ignorable="w14 w15 w16se w16cid w16 w16cex w16sdtdh wp14">
   <w:p>
     <w:pPr>
       <w:pBdr>
@@ -3163,7 +3633,7 @@
 </file>
 
 <file path=word/header3.xml><?xml version="1.0" encoding="utf-8"?>
-<w:hdr xmlns:wpc="http://schemas.microsoft.com/office/word/2010/wordprocessingCanvas" xmlns:cx="http://schemas.microsoft.com/office/drawing/2014/chartex" xmlns:cx1="http://schemas.microsoft.com/office/drawing/2015/9/8/chartex" xmlns:cx2="http://schemas.microsoft.com/office/drawing/2015/10/21/chartex" xmlns:cx3="http://schemas.microsoft.com/office/drawing/2016/5/9/chartex" xmlns:cx4="http://schemas.microsoft.com/office/drawing/2016/5/10/chartex" xmlns:cx5="http://schemas.microsoft.com/office/drawing/2016/5/11/chartex" xmlns:cx6="http://schemas.microsoft.com/office/drawing/2016/5/12/chartex" xmlns:cx7="http://schemas.microsoft.com/office/drawing/2016/5/13/chartex" xmlns:cx8="http://schemas.microsoft.com/office/drawing/2016/5/14/chartex" xmlns:mc="http://schemas.openxmlformats.org/markup-compatibility/2006" xmlns:aink="http://schemas.microsoft.com/office/drawing/2016/ink" xmlns:am3d="http://schemas.microsoft.com/office/drawing/2017/model3d" xmlns:o="urn:schemas-microsoft-com:office:office" xmlns:r="http://schemas.openxmlformats.org/officeDocument/2006/relationships" xmlns:m="http://schemas.openxmlformats.org/officeDocument/2006/math" xmlns:v="urn:schemas-microsoft-com:vml" xmlns:wp14="http://schemas.microsoft.com/office/word/2010/wordprocessingDrawing" xmlns:wp="http://schemas.openxmlformats.org/drawingml/2006/wordprocessingDrawing" xmlns:w10="urn:schemas-microsoft-com:office:word" xmlns:w="http://schemas.openxmlformats.org/wordprocessingml/2006/main" xmlns:w14="http://schemas.microsoft.com/office/word/2010/wordml" xmlns:w15="http://schemas.microsoft.com/office/word/2012/wordml" xmlns:w16cid="http://schemas.microsoft.com/office/word/2016/wordml/cid" xmlns:w16se="http://schemas.microsoft.com/office/word/2015/wordml/symex" xmlns:wpg="http://schemas.microsoft.com/office/word/2010/wordprocessingGroup" xmlns:wpi="http://schemas.microsoft.com/office/word/2010/wordprocessingInk" xmlns:wne="http://schemas.microsoft.com/office/word/2006/wordml" xmlns:wps="http://schemas.microsoft.com/office/word/2010/wordprocessingShape" mc:Ignorable="w14 w15 w16se w16cid wp14">
+<w:hdr xmlns:wpc="http://schemas.microsoft.com/office/word/2010/wordprocessingCanvas" xmlns:cx="http://schemas.microsoft.com/office/drawing/2014/chartex" xmlns:cx1="http://schemas.microsoft.com/office/drawing/2015/9/8/chartex" xmlns:cx2="http://schemas.microsoft.com/office/drawing/2015/10/21/chartex" xmlns:cx3="http://schemas.microsoft.com/office/drawing/2016/5/9/chartex" xmlns:cx4="http://schemas.microsoft.com/office/drawing/2016/5/10/chartex" xmlns:cx5="http://schemas.microsoft.com/office/drawing/2016/5/11/chartex" xmlns:cx6="http://schemas.microsoft.com/office/drawing/2016/5/12/chartex" xmlns:cx7="http://schemas.microsoft.com/office/drawing/2016/5/13/chartex" xmlns:cx8="http://schemas.microsoft.com/office/drawing/2016/5/14/chartex" xmlns:mc="http://schemas.openxmlformats.org/markup-compatibility/2006" xmlns:aink="http://schemas.microsoft.com/office/drawing/2016/ink" xmlns:am3d="http://schemas.microsoft.com/office/drawing/2017/model3d" xmlns:o="urn:schemas-microsoft-com:office:office" xmlns:r="http://schemas.openxmlformats.org/officeDocument/2006/relationships" xmlns:m="http://schemas.openxmlformats.org/officeDocument/2006/math" xmlns:v="urn:schemas-microsoft-com:vml" xmlns:wp14="http://schemas.microsoft.com/office/word/2010/wordprocessingDrawing" xmlns:wp="http://schemas.openxmlformats.org/drawingml/2006/wordprocessingDrawing" xmlns:w10="urn:schemas-microsoft-com:office:word" xmlns:w="http://schemas.openxmlformats.org/wordprocessingml/2006/main" xmlns:w14="http://schemas.microsoft.com/office/word/2010/wordml" xmlns:w15="http://schemas.microsoft.com/office/word/2012/wordml" xmlns:w16cex="http://schemas.microsoft.com/office/word/2018/wordml/cex" xmlns:w16cid="http://schemas.microsoft.com/office/word/2016/wordml/cid" xmlns:w16="http://schemas.microsoft.com/office/word/2018/wordml" xmlns:w16sdtdh="http://schemas.microsoft.com/office/word/2020/wordml/sdtdatahash" xmlns:w16se="http://schemas.microsoft.com/office/word/2015/wordml/symex" xmlns:wpg="http://schemas.microsoft.com/office/word/2010/wordprocessingGroup" xmlns:wpi="http://schemas.microsoft.com/office/word/2010/wordprocessingInk" xmlns:wne="http://schemas.microsoft.com/office/word/2006/wordml" xmlns:wps="http://schemas.microsoft.com/office/word/2010/wordprocessingShape" mc:Ignorable="w14 w15 w16se w16cid w16 w16cex w16sdtdh wp14">
   <w:p>
     <w:pPr>
       <w:pBdr>
@@ -3186,7 +3656,7 @@
 </file>
 
 <file path=word/numbering.xml><?xml version="1.0" encoding="utf-8"?>
-<w:numbering xmlns:wpc="http://schemas.microsoft.com/office/word/2010/wordprocessingCanvas" xmlns:cx="http://schemas.microsoft.com/office/drawing/2014/chartex" xmlns:cx1="http://schemas.microsoft.com/office/drawing/2015/9/8/chartex" xmlns:cx2="http://schemas.microsoft.com/office/drawing/2015/10/21/chartex" xmlns:cx3="http://schemas.microsoft.com/office/drawing/2016/5/9/chartex" xmlns:cx4="http://schemas.microsoft.com/office/drawing/2016/5/10/chartex" xmlns:cx5="http://schemas.microsoft.com/office/drawing/2016/5/11/chartex" xmlns:cx6="http://schemas.microsoft.com/office/drawing/2016/5/12/chartex" xmlns:cx7="http://schemas.microsoft.com/office/drawing/2016/5/13/chartex" xmlns:cx8="http://schemas.microsoft.com/office/drawing/2016/5/14/chartex" xmlns:mc="http://schemas.openxmlformats.org/markup-compatibility/2006" xmlns:aink="http://schemas.microsoft.com/office/drawing/2016/ink" xmlns:am3d="http://schemas.microsoft.com/office/drawing/2017/model3d" xmlns:o="urn:schemas-microsoft-com:office:office" xmlns:r="http://schemas.openxmlformats.org/officeDocument/2006/relationships" xmlns:m="http://schemas.openxmlformats.org/officeDocument/2006/math" xmlns:v="urn:schemas-microsoft-com:vml" xmlns:wp14="http://schemas.microsoft.com/office/word/2010/wordprocessingDrawing" xmlns:wp="http://schemas.openxmlformats.org/drawingml/2006/wordprocessingDrawing" xmlns:w10="urn:schemas-microsoft-com:office:word" xmlns:w="http://schemas.openxmlformats.org/wordprocessingml/2006/main" xmlns:w14="http://schemas.microsoft.com/office/word/2010/wordml" xmlns:w15="http://schemas.microsoft.com/office/word/2012/wordml" xmlns:w16cid="http://schemas.microsoft.com/office/word/2016/wordml/cid" xmlns:w16se="http://schemas.microsoft.com/office/word/2015/wordml/symex" xmlns:wpg="http://schemas.microsoft.com/office/word/2010/wordprocessingGroup" xmlns:wpi="http://schemas.microsoft.com/office/word/2010/wordprocessingInk" xmlns:wne="http://schemas.microsoft.com/office/word/2006/wordml" xmlns:wps="http://schemas.microsoft.com/office/word/2010/wordprocessingShape" mc:Ignorable="w14 w15 w16se w16cid wp14">
+<w:numbering xmlns:wpc="http://schemas.microsoft.com/office/word/2010/wordprocessingCanvas" xmlns:cx="http://schemas.microsoft.com/office/drawing/2014/chartex" xmlns:cx1="http://schemas.microsoft.com/office/drawing/2015/9/8/chartex" xmlns:cx2="http://schemas.microsoft.com/office/drawing/2015/10/21/chartex" xmlns:cx3="http://schemas.microsoft.com/office/drawing/2016/5/9/chartex" xmlns:cx4="http://schemas.microsoft.com/office/drawing/2016/5/10/chartex" xmlns:cx5="http://schemas.microsoft.com/office/drawing/2016/5/11/chartex" xmlns:cx6="http://schemas.microsoft.com/office/drawing/2016/5/12/chartex" xmlns:cx7="http://schemas.microsoft.com/office/drawing/2016/5/13/chartex" xmlns:cx8="http://schemas.microsoft.com/office/drawing/2016/5/14/chartex" xmlns:mc="http://schemas.openxmlformats.org/markup-compatibility/2006" xmlns:aink="http://schemas.microsoft.com/office/drawing/2016/ink" xmlns:am3d="http://schemas.microsoft.com/office/drawing/2017/model3d" xmlns:o="urn:schemas-microsoft-com:office:office" xmlns:r="http://schemas.openxmlformats.org/officeDocument/2006/relationships" xmlns:m="http://schemas.openxmlformats.org/officeDocument/2006/math" xmlns:v="urn:schemas-microsoft-com:vml" xmlns:wp14="http://schemas.microsoft.com/office/word/2010/wordprocessingDrawing" xmlns:wp="http://schemas.openxmlformats.org/drawingml/2006/wordprocessingDrawing" xmlns:w10="urn:schemas-microsoft-com:office:word" xmlns:w="http://schemas.openxmlformats.org/wordprocessingml/2006/main" xmlns:w14="http://schemas.microsoft.com/office/word/2010/wordml" xmlns:w15="http://schemas.microsoft.com/office/word/2012/wordml" xmlns:w16cex="http://schemas.microsoft.com/office/word/2018/wordml/cex" xmlns:w16cid="http://schemas.microsoft.com/office/word/2016/wordml/cid" xmlns:w16="http://schemas.microsoft.com/office/word/2018/wordml" xmlns:w16sdtdh="http://schemas.microsoft.com/office/word/2020/wordml/sdtdatahash" xmlns:w16se="http://schemas.microsoft.com/office/word/2015/wordml/symex" xmlns:wpg="http://schemas.microsoft.com/office/word/2010/wordprocessingGroup" xmlns:wpi="http://schemas.microsoft.com/office/word/2010/wordprocessingInk" xmlns:wne="http://schemas.microsoft.com/office/word/2006/wordml" xmlns:wps="http://schemas.microsoft.com/office/word/2010/wordprocessingShape" mc:Ignorable="w14 w15 w16se w16cid w16 w16cex w16sdtdh wp14">
   <w:abstractNum w:abstractNumId="0" w15:restartNumberingAfterBreak="0">
     <w:nsid w:val="1E2705CE"/>
     <w:multiLevelType w:val="hybridMultilevel"/>
@@ -3301,6 +3771,118 @@
     </w:lvl>
   </w:abstractNum>
   <w:abstractNum w:abstractNumId="1" w15:restartNumberingAfterBreak="0">
+    <w:nsid w:val="201321E0"/>
+    <w:multiLevelType w:val="hybridMultilevel"/>
+    <w:tmpl w:val="7654E392"/>
+    <w:lvl w:ilvl="0" w:tplc="FFFFFFFF">
+      <w:numFmt w:val="bullet"/>
+      <w:lvlText w:val="•"/>
+      <w:lvlJc w:val="left"/>
+      <w:pPr>
+        <w:ind w:left="2520" w:hanging="360"/>
+      </w:pPr>
+      <w:rPr>
+        <w:rFonts w:ascii="Arial" w:eastAsia="Arial" w:hAnsi="Arial" w:cs="Arial" w:hint="default"/>
+      </w:rPr>
+    </w:lvl>
+    <w:lvl w:ilvl="1" w:tplc="04090003" w:tentative="1">
+      <w:start w:val="1"/>
+      <w:numFmt w:val="bullet"/>
+      <w:lvlText w:val="o"/>
+      <w:lvlJc w:val="left"/>
+      <w:pPr>
+        <w:ind w:left="3240" w:hanging="360"/>
+      </w:pPr>
+      <w:rPr>
+        <w:rFonts w:ascii="Courier New" w:hAnsi="Courier New" w:cs="Courier New" w:hint="default"/>
+      </w:rPr>
+    </w:lvl>
+    <w:lvl w:ilvl="2" w:tplc="04090005" w:tentative="1">
+      <w:start w:val="1"/>
+      <w:numFmt w:val="bullet"/>
+      <w:lvlText w:val=""/>
+      <w:lvlJc w:val="left"/>
+      <w:pPr>
+        <w:ind w:left="3960" w:hanging="360"/>
+      </w:pPr>
+      <w:rPr>
+        <w:rFonts w:ascii="Wingdings" w:hAnsi="Wingdings" w:hint="default"/>
+      </w:rPr>
+    </w:lvl>
+    <w:lvl w:ilvl="3" w:tplc="04090001" w:tentative="1">
+      <w:start w:val="1"/>
+      <w:numFmt w:val="bullet"/>
+      <w:lvlText w:val=""/>
+      <w:lvlJc w:val="left"/>
+      <w:pPr>
+        <w:ind w:left="4680" w:hanging="360"/>
+      </w:pPr>
+      <w:rPr>
+        <w:rFonts w:ascii="Symbol" w:hAnsi="Symbol" w:hint="default"/>
+      </w:rPr>
+    </w:lvl>
+    <w:lvl w:ilvl="4" w:tplc="04090003" w:tentative="1">
+      <w:start w:val="1"/>
+      <w:numFmt w:val="bullet"/>
+      <w:lvlText w:val="o"/>
+      <w:lvlJc w:val="left"/>
+      <w:pPr>
+        <w:ind w:left="5400" w:hanging="360"/>
+      </w:pPr>
+      <w:rPr>
+        <w:rFonts w:ascii="Courier New" w:hAnsi="Courier New" w:cs="Courier New" w:hint="default"/>
+      </w:rPr>
+    </w:lvl>
+    <w:lvl w:ilvl="5" w:tplc="04090005" w:tentative="1">
+      <w:start w:val="1"/>
+      <w:numFmt w:val="bullet"/>
+      <w:lvlText w:val=""/>
+      <w:lvlJc w:val="left"/>
+      <w:pPr>
+        <w:ind w:left="6120" w:hanging="360"/>
+      </w:pPr>
+      <w:rPr>
+        <w:rFonts w:ascii="Wingdings" w:hAnsi="Wingdings" w:hint="default"/>
+      </w:rPr>
+    </w:lvl>
+    <w:lvl w:ilvl="6" w:tplc="04090001" w:tentative="1">
+      <w:start w:val="1"/>
+      <w:numFmt w:val="bullet"/>
+      <w:lvlText w:val=""/>
+      <w:lvlJc w:val="left"/>
+      <w:pPr>
+        <w:ind w:left="6840" w:hanging="360"/>
+      </w:pPr>
+      <w:rPr>
+        <w:rFonts w:ascii="Symbol" w:hAnsi="Symbol" w:hint="default"/>
+      </w:rPr>
+    </w:lvl>
+    <w:lvl w:ilvl="7" w:tplc="04090003" w:tentative="1">
+      <w:start w:val="1"/>
+      <w:numFmt w:val="bullet"/>
+      <w:lvlText w:val="o"/>
+      <w:lvlJc w:val="left"/>
+      <w:pPr>
+        <w:ind w:left="7560" w:hanging="360"/>
+      </w:pPr>
+      <w:rPr>
+        <w:rFonts w:ascii="Courier New" w:hAnsi="Courier New" w:cs="Courier New" w:hint="default"/>
+      </w:rPr>
+    </w:lvl>
+    <w:lvl w:ilvl="8" w:tplc="04090005" w:tentative="1">
+      <w:start w:val="1"/>
+      <w:numFmt w:val="bullet"/>
+      <w:lvlText w:val=""/>
+      <w:lvlJc w:val="left"/>
+      <w:pPr>
+        <w:ind w:left="8280" w:hanging="360"/>
+      </w:pPr>
+      <w:rPr>
+        <w:rFonts w:ascii="Wingdings" w:hAnsi="Wingdings" w:hint="default"/>
+      </w:rPr>
+    </w:lvl>
+  </w:abstractNum>
+  <w:abstractNum w:abstractNumId="2" w15:restartNumberingAfterBreak="0">
     <w:nsid w:val="21A03E6F"/>
     <w:multiLevelType w:val="multilevel"/>
     <w:tmpl w:val="F0DEFD1E"/>
@@ -3413,7 +3995,119 @@
       </w:rPr>
     </w:lvl>
   </w:abstractNum>
-  <w:abstractNum w:abstractNumId="2" w15:restartNumberingAfterBreak="0">
+  <w:abstractNum w:abstractNumId="3" w15:restartNumberingAfterBreak="0">
+    <w:nsid w:val="362D27AA"/>
+    <w:multiLevelType w:val="hybridMultilevel"/>
+    <w:tmpl w:val="9648B1E6"/>
+    <w:lvl w:ilvl="0" w:tplc="FFFFFFFF">
+      <w:numFmt w:val="bullet"/>
+      <w:lvlText w:val="•"/>
+      <w:lvlJc w:val="left"/>
+      <w:pPr>
+        <w:ind w:left="4680" w:hanging="360"/>
+      </w:pPr>
+      <w:rPr>
+        <w:rFonts w:ascii="Arial" w:eastAsia="Arial" w:hAnsi="Arial" w:cs="Arial" w:hint="default"/>
+      </w:rPr>
+    </w:lvl>
+    <w:lvl w:ilvl="1" w:tplc="04090001">
+      <w:start w:val="1"/>
+      <w:numFmt w:val="bullet"/>
+      <w:lvlText w:val=""/>
+      <w:lvlJc w:val="left"/>
+      <w:pPr>
+        <w:ind w:left="3600" w:hanging="360"/>
+      </w:pPr>
+      <w:rPr>
+        <w:rFonts w:ascii="Symbol" w:hAnsi="Symbol" w:hint="default"/>
+      </w:rPr>
+    </w:lvl>
+    <w:lvl w:ilvl="2" w:tplc="04090005">
+      <w:start w:val="1"/>
+      <w:numFmt w:val="bullet"/>
+      <w:lvlText w:val=""/>
+      <w:lvlJc w:val="left"/>
+      <w:pPr>
+        <w:ind w:left="4320" w:hanging="360"/>
+      </w:pPr>
+      <w:rPr>
+        <w:rFonts w:ascii="Wingdings" w:hAnsi="Wingdings" w:hint="default"/>
+      </w:rPr>
+    </w:lvl>
+    <w:lvl w:ilvl="3" w:tplc="04090001">
+      <w:start w:val="1"/>
+      <w:numFmt w:val="bullet"/>
+      <w:lvlText w:val=""/>
+      <w:lvlJc w:val="left"/>
+      <w:pPr>
+        <w:ind w:left="5040" w:hanging="360"/>
+      </w:pPr>
+      <w:rPr>
+        <w:rFonts w:ascii="Symbol" w:hAnsi="Symbol" w:hint="default"/>
+      </w:rPr>
+    </w:lvl>
+    <w:lvl w:ilvl="4" w:tplc="04090003" w:tentative="1">
+      <w:start w:val="1"/>
+      <w:numFmt w:val="bullet"/>
+      <w:lvlText w:val="o"/>
+      <w:lvlJc w:val="left"/>
+      <w:pPr>
+        <w:ind w:left="5760" w:hanging="360"/>
+      </w:pPr>
+      <w:rPr>
+        <w:rFonts w:ascii="Courier New" w:hAnsi="Courier New" w:cs="Courier New" w:hint="default"/>
+      </w:rPr>
+    </w:lvl>
+    <w:lvl w:ilvl="5" w:tplc="04090005" w:tentative="1">
+      <w:start w:val="1"/>
+      <w:numFmt w:val="bullet"/>
+      <w:lvlText w:val=""/>
+      <w:lvlJc w:val="left"/>
+      <w:pPr>
+        <w:ind w:left="6480" w:hanging="360"/>
+      </w:pPr>
+      <w:rPr>
+        <w:rFonts w:ascii="Wingdings" w:hAnsi="Wingdings" w:hint="default"/>
+      </w:rPr>
+    </w:lvl>
+    <w:lvl w:ilvl="6" w:tplc="04090001" w:tentative="1">
+      <w:start w:val="1"/>
+      <w:numFmt w:val="bullet"/>
+      <w:lvlText w:val=""/>
+      <w:lvlJc w:val="left"/>
+      <w:pPr>
+        <w:ind w:left="7200" w:hanging="360"/>
+      </w:pPr>
+      <w:rPr>
+        <w:rFonts w:ascii="Symbol" w:hAnsi="Symbol" w:hint="default"/>
+      </w:rPr>
+    </w:lvl>
+    <w:lvl w:ilvl="7" w:tplc="04090003" w:tentative="1">
+      <w:start w:val="1"/>
+      <w:numFmt w:val="bullet"/>
+      <w:lvlText w:val="o"/>
+      <w:lvlJc w:val="left"/>
+      <w:pPr>
+        <w:ind w:left="7920" w:hanging="360"/>
+      </w:pPr>
+      <w:rPr>
+        <w:rFonts w:ascii="Courier New" w:hAnsi="Courier New" w:cs="Courier New" w:hint="default"/>
+      </w:rPr>
+    </w:lvl>
+    <w:lvl w:ilvl="8" w:tplc="04090005" w:tentative="1">
+      <w:start w:val="1"/>
+      <w:numFmt w:val="bullet"/>
+      <w:lvlText w:val=""/>
+      <w:lvlJc w:val="left"/>
+      <w:pPr>
+        <w:ind w:left="8640" w:hanging="360"/>
+      </w:pPr>
+      <w:rPr>
+        <w:rFonts w:ascii="Wingdings" w:hAnsi="Wingdings" w:hint="default"/>
+      </w:rPr>
+    </w:lvl>
+  </w:abstractNum>
+  <w:abstractNum w:abstractNumId="4" w15:restartNumberingAfterBreak="0">
     <w:nsid w:val="48664327"/>
     <w:multiLevelType w:val="multilevel"/>
     <w:tmpl w:val="05B8C716"/>
@@ -3526,7 +4220,7 @@
       </w:rPr>
     </w:lvl>
   </w:abstractNum>
-  <w:abstractNum w:abstractNumId="3" w15:restartNumberingAfterBreak="0">
+  <w:abstractNum w:abstractNumId="5" w15:restartNumberingAfterBreak="0">
     <w:nsid w:val="54E6395F"/>
     <w:multiLevelType w:val="multilevel"/>
     <w:tmpl w:val="52FCDCCC"/>
@@ -3639,7 +4333,7 @@
       </w:rPr>
     </w:lvl>
   </w:abstractNum>
-  <w:abstractNum w:abstractNumId="4" w15:restartNumberingAfterBreak="0">
+  <w:abstractNum w:abstractNumId="6" w15:restartNumberingAfterBreak="0">
     <w:nsid w:val="5D5C4C82"/>
     <w:multiLevelType w:val="hybridMultilevel"/>
     <w:tmpl w:val="A760A02C"/>
@@ -3752,7 +4446,7 @@
       </w:rPr>
     </w:lvl>
   </w:abstractNum>
-  <w:abstractNum w:abstractNumId="5" w15:restartNumberingAfterBreak="0">
+  <w:abstractNum w:abstractNumId="7" w15:restartNumberingAfterBreak="0">
     <w:nsid w:val="77DE5D19"/>
     <w:multiLevelType w:val="multilevel"/>
     <w:tmpl w:val="A72269E4"/>
@@ -3865,7 +4559,7 @@
       </w:rPr>
     </w:lvl>
   </w:abstractNum>
-  <w:abstractNum w:abstractNumId="6" w15:restartNumberingAfterBreak="0">
+  <w:abstractNum w:abstractNumId="8" w15:restartNumberingAfterBreak="0">
     <w:nsid w:val="7A5A156C"/>
     <w:multiLevelType w:val="hybridMultilevel"/>
     <w:tmpl w:val="1DC20410"/>
@@ -3978,7 +4672,7 @@
       </w:rPr>
     </w:lvl>
   </w:abstractNum>
-  <w:abstractNum w:abstractNumId="7" w15:restartNumberingAfterBreak="0">
+  <w:abstractNum w:abstractNumId="9" w15:restartNumberingAfterBreak="0">
     <w:nsid w:val="7E8F13CC"/>
     <w:multiLevelType w:val="hybridMultilevel"/>
     <w:tmpl w:val="5E10F5AA"/>
@@ -4092,34 +4786,40 @@
     </w:lvl>
   </w:abstractNum>
   <w:num w:numId="1">
+    <w:abstractNumId w:val="4"/>
+  </w:num>
+  <w:num w:numId="2">
     <w:abstractNumId w:val="2"/>
   </w:num>
-  <w:num w:numId="2">
-    <w:abstractNumId w:val="1"/>
-  </w:num>
   <w:num w:numId="3">
-    <w:abstractNumId w:val="5"/>
+    <w:abstractNumId w:val="7"/>
   </w:num>
   <w:num w:numId="4">
-    <w:abstractNumId w:val="3"/>
+    <w:abstractNumId w:val="5"/>
   </w:num>
   <w:num w:numId="5">
     <w:abstractNumId w:val="0"/>
   </w:num>
   <w:num w:numId="6">
-    <w:abstractNumId w:val="4"/>
+    <w:abstractNumId w:val="6"/>
   </w:num>
   <w:num w:numId="7">
-    <w:abstractNumId w:val="6"/>
+    <w:abstractNumId w:val="8"/>
   </w:num>
   <w:num w:numId="8">
-    <w:abstractNumId w:val="7"/>
+    <w:abstractNumId w:val="9"/>
+  </w:num>
+  <w:num w:numId="9">
+    <w:abstractNumId w:val="1"/>
+  </w:num>
+  <w:num w:numId="10">
+    <w:abstractNumId w:val="3"/>
   </w:num>
 </w:numbering>
 </file>
 
 <file path=word/styles.xml><?xml version="1.0" encoding="utf-8"?>
-<w:styles xmlns:mc="http://schemas.openxmlformats.org/markup-compatibility/2006" xmlns:r="http://schemas.openxmlformats.org/officeDocument/2006/relationships" xmlns:w="http://schemas.openxmlformats.org/wordprocessingml/2006/main" xmlns:w14="http://schemas.microsoft.com/office/word/2010/wordml" xmlns:w15="http://schemas.microsoft.com/office/word/2012/wordml" xmlns:w16cid="http://schemas.microsoft.com/office/word/2016/wordml/cid" xmlns:w16se="http://schemas.microsoft.com/office/word/2015/wordml/symex" mc:Ignorable="w14 w15 w16se w16cid">
+<w:styles xmlns:mc="http://schemas.openxmlformats.org/markup-compatibility/2006" xmlns:r="http://schemas.openxmlformats.org/officeDocument/2006/relationships" xmlns:w="http://schemas.openxmlformats.org/wordprocessingml/2006/main" xmlns:w14="http://schemas.microsoft.com/office/word/2010/wordml" xmlns:w15="http://schemas.microsoft.com/office/word/2012/wordml" xmlns:w16cex="http://schemas.microsoft.com/office/word/2018/wordml/cex" xmlns:w16cid="http://schemas.microsoft.com/office/word/2016/wordml/cid" xmlns:w16="http://schemas.microsoft.com/office/word/2018/wordml" xmlns:w16sdtdh="http://schemas.microsoft.com/office/word/2020/wordml/sdtdatahash" xmlns:w16se="http://schemas.microsoft.com/office/word/2015/wordml/symex" mc:Ignorable="w14 w15 w16se w16cid w16 w16cex w16sdtdh">
   <w:docDefaults>
     <w:rPrDefault>
       <w:rPr>
@@ -4135,7 +4835,7 @@
       </w:pPr>
     </w:pPrDefault>
   </w:docDefaults>
-  <w:latentStyles w:defLockedState="0" w:defUIPriority="99" w:defSemiHidden="0" w:defUnhideWhenUsed="0" w:defQFormat="0" w:count="375">
+  <w:latentStyles w:defLockedState="0" w:defUIPriority="99" w:defSemiHidden="0" w:defUnhideWhenUsed="0" w:defQFormat="0" w:count="376">
     <w:lsdException w:name="Normal" w:uiPriority="0" w:qFormat="1"/>
     <w:lsdException w:name="heading 1" w:uiPriority="9" w:qFormat="1"/>
     <w:lsdException w:name="heading 2" w:semiHidden="1" w:uiPriority="9" w:unhideWhenUsed="1" w:qFormat="1"/>
@@ -4511,6 +5211,7 @@
     <w:lsdException w:name="Smart Hyperlink" w:semiHidden="1" w:unhideWhenUsed="1"/>
     <w:lsdException w:name="Hashtag" w:semiHidden="1" w:unhideWhenUsed="1"/>
     <w:lsdException w:name="Unresolved Mention" w:semiHidden="1" w:unhideWhenUsed="1"/>
+    <w:lsdException w:name="Smart Link" w:semiHidden="1" w:unhideWhenUsed="1"/>
   </w:latentStyles>
   <w:style w:type="paragraph" w:default="1" w:styleId="Normal">
     <w:name w:val="Normal"/>

</xml_diff>